<commit_message>
sync with jfic site
</commit_message>
<xml_diff>
--- a/docs/registration/registration_supporter-notification.docx
+++ b/docs/registration/registration_supporter-notification.docx
@@ -1,6 +1,6 @@
 
 <file path=word/document.xml><?xml version="1.0" encoding="utf-8"?>
-<w:document xmlns:wpc="http://schemas.microsoft.com/office/word/2010/wordprocessingCanvas" xmlns:mc="http://schemas.openxmlformats.org/markup-compatibility/2006" xmlns:o="urn:schemas-microsoft-com:office:office" xmlns:r="http://schemas.openxmlformats.org/officeDocument/2006/relationships" xmlns:m="http://schemas.openxmlformats.org/officeDocument/2006/math" xmlns:v="urn:schemas-microsoft-com:vml" xmlns:wp14="http://schemas.microsoft.com/office/word/2010/wordprocessingDrawing" xmlns:wp="http://schemas.openxmlformats.org/drawingml/2006/wordprocessingDrawing" xmlns:w10="urn:schemas-microsoft-com:office:word" xmlns:w="http://schemas.openxmlformats.org/wordprocessingml/2006/main" xmlns:w14="http://schemas.microsoft.com/office/word/2010/wordml" xmlns:w15="http://schemas.microsoft.com/office/word/2012/wordml" xmlns:wpg="http://schemas.microsoft.com/office/word/2010/wordprocessingGroup" xmlns:wpi="http://schemas.microsoft.com/office/word/2010/wordprocessingInk" xmlns:wne="http://schemas.microsoft.com/office/word/2006/wordml" xmlns:wps="http://schemas.microsoft.com/office/word/2010/wordprocessingShape" mc:Ignorable="w14 w15 wp14">
+<w:document xmlns:wpc="http://schemas.microsoft.com/office/word/2010/wordprocessingCanvas" xmlns:mo="http://schemas.microsoft.com/office/mac/office/2008/main" xmlns:mc="http://schemas.openxmlformats.org/markup-compatibility/2006" xmlns:mv="urn:schemas-microsoft-com:mac:vml" xmlns:o="urn:schemas-microsoft-com:office:office" xmlns:r="http://schemas.openxmlformats.org/officeDocument/2006/relationships" xmlns:m="http://schemas.openxmlformats.org/officeDocument/2006/math" xmlns:v="urn:schemas-microsoft-com:vml" xmlns:wp14="http://schemas.microsoft.com/office/word/2010/wordprocessingDrawing" xmlns:wp="http://schemas.openxmlformats.org/drawingml/2006/wordprocessingDrawing" xmlns:w10="urn:schemas-microsoft-com:office:word" xmlns:w="http://schemas.openxmlformats.org/wordprocessingml/2006/main" xmlns:w14="http://schemas.microsoft.com/office/word/2010/wordml" xmlns:wpg="http://schemas.microsoft.com/office/word/2010/wordprocessingGroup" xmlns:wpi="http://schemas.microsoft.com/office/word/2010/wordprocessingInk" xmlns:wne="http://schemas.microsoft.com/office/word/2006/wordml" xmlns:wps="http://schemas.microsoft.com/office/word/2010/wordprocessingShape" mc:Ignorable="w14 wp14">
   <w:body>
     <w:p>
       <w:pPr>
@@ -263,12 +263,14 @@
       </w:r>
     </w:p>
     <w:p>
-      <w:r>
-        <w:rPr>
-          <w:rFonts w:hint="eastAsia"/>
-        </w:rPr>
-        <w:t xml:space="preserve">(1) </w:t>
-      </w:r>
+      <w:pPr>
+        <w:pStyle w:val="af6"/>
+        <w:numPr>
+          <w:ilvl w:val="0"/>
+          <w:numId w:val="6"/>
+        </w:numPr>
+        <w:ind w:leftChars="0"/>
+      </w:pPr>
       <w:r>
         <w:rPr>
           <w:rFonts w:hint="eastAsia"/>
@@ -347,13 +349,62 @@
         </w:rPr>
         <w:t>日（火）</w:t>
       </w:r>
-    </w:p>
-    <w:p>
-      <w:r>
-        <w:rPr>
-          <w:rFonts w:hint="eastAsia"/>
-        </w:rPr>
-        <w:t xml:space="preserve">(2) </w:t>
+      <w:r>
+        <w:rPr>
+          <w:rFonts w:hint="eastAsia"/>
+        </w:rPr>
+        <w:t>、以後状況に応じて対応します。</w:t>
+      </w:r>
+    </w:p>
+    <w:p>
+      <w:pPr>
+        <w:pStyle w:val="af6"/>
+        <w:numPr>
+          <w:ilvl w:val="0"/>
+          <w:numId w:val="6"/>
+        </w:numPr>
+        <w:ind w:leftChars="0"/>
+      </w:pPr>
+      <w:r>
+        <w:rPr>
+          <w:rFonts w:hint="eastAsia"/>
+        </w:rPr>
+        <w:t>有効期間　申請時〜</w:t>
+      </w:r>
+      <w:r>
+        <w:t>2017</w:t>
+      </w:r>
+      <w:r>
+        <w:rPr>
+          <w:rFonts w:hint="eastAsia"/>
+        </w:rPr>
+        <w:t>年３月</w:t>
+      </w:r>
+      <w:r>
+        <w:t>31</w:t>
+      </w:r>
+      <w:r>
+        <w:rPr>
+          <w:rFonts w:hint="eastAsia"/>
+        </w:rPr>
+        <w:t>日（金）</w:t>
+      </w:r>
+    </w:p>
+    <w:p>
+      <w:r>
+        <w:rPr>
+          <w:rFonts w:hint="eastAsia"/>
+        </w:rPr>
+        <w:t>(</w:t>
+      </w:r>
+      <w:r>
+        <w:t>3</w:t>
+      </w:r>
+      <w:r>
+        <w:rPr>
+          <w:rFonts w:hint="eastAsia"/>
+        </w:rPr>
+        <w:t xml:space="preserve">) </w:t>
       </w:r>
       <w:r>
         <w:rPr>
@@ -423,7 +474,16 @@
         <w:rPr>
           <w:rFonts w:hint="eastAsia"/>
         </w:rPr>
-        <w:t xml:space="preserve">(3) </w:t>
+        <w:t>(</w:t>
+      </w:r>
+      <w:r>
+        <w:t>4</w:t>
+      </w:r>
+      <w:r>
+        <w:rPr>
+          <w:rFonts w:hint="eastAsia"/>
+        </w:rPr>
+        <w:t xml:space="preserve">) </w:t>
       </w:r>
       <w:r>
         <w:rPr>
@@ -483,7 +543,16 @@
         <w:rPr>
           <w:rFonts w:hint="eastAsia"/>
         </w:rPr>
-        <w:t xml:space="preserve">(4) </w:t>
+        <w:t>(</w:t>
+      </w:r>
+      <w:r>
+        <w:t>5</w:t>
+      </w:r>
+      <w:r>
+        <w:rPr>
+          <w:rFonts w:hint="eastAsia"/>
+        </w:rPr>
+        <w:t xml:space="preserve">) </w:t>
       </w:r>
       <w:r>
         <w:rPr>
@@ -515,71 +584,9 @@
       </w:pPr>
       <w:r>
         <w:rPr>
-          <w:rFonts w:hint="eastAsia"/>
           <w:noProof/>
         </w:rPr>
-        <w:drawing>
-          <wp:anchor distT="0" distB="0" distL="114300" distR="114300" simplePos="0" relativeHeight="251658240" behindDoc="1" locked="0" layoutInCell="1" allowOverlap="1" wp14:anchorId="63C9C0EB" wp14:editId="4DFAE836">
-            <wp:simplePos x="0" y="0"/>
-            <wp:positionH relativeFrom="column">
-              <wp:posOffset>1150620</wp:posOffset>
-            </wp:positionH>
-            <wp:positionV relativeFrom="paragraph">
-              <wp:posOffset>49530</wp:posOffset>
-            </wp:positionV>
-            <wp:extent cx="1491480" cy="154800"/>
-            <wp:effectExtent l="0" t="0" r="0" b="0"/>
-            <wp:wrapNone/>
-            <wp:docPr id="2" name="図 2"/>
-            <wp:cNvGraphicFramePr>
-              <a:graphicFrameLocks xmlns:a="http://schemas.openxmlformats.org/drawingml/2006/main" noChangeAspect="1"/>
-            </wp:cNvGraphicFramePr>
-            <a:graphic xmlns:a="http://schemas.openxmlformats.org/drawingml/2006/main">
-              <a:graphicData uri="http://schemas.openxmlformats.org/drawingml/2006/picture">
-                <pic:pic xmlns:pic="http://schemas.openxmlformats.org/drawingml/2006/picture">
-                  <pic:nvPicPr>
-                    <pic:cNvPr id="0" name="Picture 1"/>
-                    <pic:cNvPicPr>
-                      <a:picLocks noChangeAspect="1" noChangeArrowheads="1"/>
-                    </pic:cNvPicPr>
-                  </pic:nvPicPr>
-                  <pic:blipFill>
-                    <a:blip r:embed="rId8" cstate="print">
-                      <a:extLst>
-                        <a:ext uri="{28A0092B-C50C-407E-A947-70E740481C1C}">
-                          <a14:useLocalDpi xmlns:a14="http://schemas.microsoft.com/office/drawing/2010/main" val="0"/>
-                        </a:ext>
-                      </a:extLst>
-                    </a:blip>
-                    <a:srcRect/>
-                    <a:stretch>
-                      <a:fillRect/>
-                    </a:stretch>
-                  </pic:blipFill>
-                  <pic:spPr bwMode="auto">
-                    <a:xfrm>
-                      <a:off x="0" y="0"/>
-                      <a:ext cx="1491480" cy="154800"/>
-                    </a:xfrm>
-                    <a:prstGeom prst="rect">
-                      <a:avLst/>
-                    </a:prstGeom>
-                    <a:noFill/>
-                    <a:ln>
-                      <a:noFill/>
-                    </a:ln>
-                  </pic:spPr>
-                </pic:pic>
-              </a:graphicData>
-            </a:graphic>
-            <wp14:sizeRelH relativeFrom="margin">
-              <wp14:pctWidth>0</wp14:pctWidth>
-            </wp14:sizeRelH>
-            <wp14:sizeRelV relativeFrom="margin">
-              <wp14:pctHeight>0</wp14:pctHeight>
-            </wp14:sizeRelV>
-          </wp:anchor>
-        </w:drawing>
+        <w:t>hiyoko_717@yahoo.co.jp</w:t>
       </w:r>
     </w:p>
     <w:p>
@@ -627,13 +634,28 @@
         <w:rPr>
           <w:rFonts w:hint="eastAsia"/>
         </w:rPr>
-        <w:t xml:space="preserve">(5) </w:t>
+        <w:t>(</w:t>
+      </w:r>
+      <w:r>
+        <w:t>6</w:t>
+      </w:r>
+      <w:r>
+        <w:rPr>
+          <w:rFonts w:hint="eastAsia"/>
+        </w:rPr>
+        <w:t xml:space="preserve">) </w:t>
       </w:r>
       <w:r>
         <w:rPr>
           <w:rFonts w:hint="eastAsia"/>
         </w:rPr>
         <w:t xml:space="preserve">送金宛先　みずほ銀行　神戸支店　</w:t>
+      </w:r>
+      <w:r>
+        <w:rPr>
+          <w:rFonts w:hint="eastAsia"/>
+        </w:rPr>
+        <w:t xml:space="preserve">普通　</w:t>
       </w:r>
       <w:r>
         <w:rPr>
@@ -771,12 +793,14 @@
       </w:r>
     </w:p>
     <w:p>
-      <w:r>
-        <w:rPr>
-          <w:rFonts w:hint="eastAsia"/>
-        </w:rPr>
-        <w:t xml:space="preserve">(1) </w:t>
-      </w:r>
+      <w:pPr>
+        <w:pStyle w:val="af6"/>
+        <w:numPr>
+          <w:ilvl w:val="0"/>
+          <w:numId w:val="7"/>
+        </w:numPr>
+        <w:ind w:leftChars="0"/>
+      </w:pPr>
       <w:r>
         <w:rPr>
           <w:rFonts w:hint="eastAsia"/>
@@ -785,33 +809,80 @@
       </w:r>
     </w:p>
     <w:p>
-      <w:r>
-        <w:rPr>
-          <w:rFonts w:hint="eastAsia"/>
-        </w:rPr>
-        <w:t xml:space="preserve">　　　　　　　※会員資格は受付時から年度末となります</w:t>
-      </w:r>
-    </w:p>
-    <w:p>
-      <w:r>
-        <w:rPr>
-          <w:rFonts w:hint="eastAsia"/>
-        </w:rPr>
-        <w:t xml:space="preserve">(2) </w:t>
-      </w:r>
-      <w:r>
-        <w:rPr>
-          <w:rFonts w:hint="eastAsia"/>
-        </w:rPr>
-        <w:t>申請方法　申請用エクセルに必要事項を記入、下記宛先にメールし、連盟加盟料を送金願います</w:t>
-      </w:r>
-    </w:p>
-    <w:p>
-      <w:r>
-        <w:rPr>
-          <w:rFonts w:hint="eastAsia"/>
-        </w:rPr>
-        <w:t xml:space="preserve">　　　　　　　※申請用エクセルが開けない方は添付</w:t>
+      <w:pPr>
+        <w:pStyle w:val="af6"/>
+        <w:numPr>
+          <w:ilvl w:val="0"/>
+          <w:numId w:val="7"/>
+        </w:numPr>
+        <w:ind w:leftChars="0"/>
+      </w:pPr>
+      <w:r>
+        <w:rPr>
+          <w:rFonts w:hint="eastAsia"/>
+        </w:rPr>
+        <w:t>会員期間　お申し込み時より年度末（</w:t>
+      </w:r>
+      <w:r>
+        <w:t>2017</w:t>
+      </w:r>
+      <w:r>
+        <w:rPr>
+          <w:rFonts w:hint="eastAsia"/>
+        </w:rPr>
+        <w:t>年３月</w:t>
+      </w:r>
+      <w:r>
+        <w:t>31</w:t>
+      </w:r>
+      <w:r>
+        <w:rPr>
+          <w:rFonts w:hint="eastAsia"/>
+        </w:rPr>
+        <w:t>日（金））まで。</w:t>
+      </w:r>
+    </w:p>
+    <w:p>
+      <w:r>
+        <w:rPr>
+          <w:rFonts w:hint="eastAsia"/>
+        </w:rPr>
+        <w:t>(</w:t>
+      </w:r>
+      <w:r>
+        <w:t>3</w:t>
+      </w:r>
+      <w:r>
+        <w:rPr>
+          <w:rFonts w:hint="eastAsia"/>
+        </w:rPr>
+        <w:t xml:space="preserve">) </w:t>
+      </w:r>
+      <w:r>
+        <w:rPr>
+          <w:rFonts w:hint="eastAsia"/>
+        </w:rPr>
+        <w:t>申込方法　申込用エクセルに必要事項を記入、下記宛先にメールし、会員費</w:t>
+      </w:r>
+      <w:r>
+        <w:rPr>
+          <w:rFonts w:hint="eastAsia"/>
+        </w:rPr>
+        <w:t>を送金願います</w:t>
+      </w:r>
+    </w:p>
+    <w:p>
+      <w:r>
+        <w:rPr>
+          <w:rFonts w:hint="eastAsia"/>
+        </w:rPr>
+        <w:t xml:space="preserve">　　　　　　　※申込</w:t>
+      </w:r>
+      <w:r>
+        <w:rPr>
+          <w:rFonts w:hint="eastAsia"/>
+        </w:rPr>
+        <w:t>用エクセルが開けない方は添付</w:t>
       </w:r>
       <w:r>
         <w:rPr>
@@ -831,13 +902,28 @@
         <w:rPr>
           <w:rFonts w:hint="eastAsia"/>
         </w:rPr>
-        <w:t xml:space="preserve">(3) </w:t>
-      </w:r>
-      <w:r>
-        <w:rPr>
-          <w:rFonts w:hint="eastAsia"/>
-        </w:rPr>
-        <w:t xml:space="preserve">申請料金　</w:t>
+        <w:t>(</w:t>
+      </w:r>
+      <w:r>
+        <w:t>4</w:t>
+      </w:r>
+      <w:r>
+        <w:rPr>
+          <w:rFonts w:hint="eastAsia"/>
+        </w:rPr>
+        <w:t xml:space="preserve">) </w:t>
+      </w:r>
+      <w:r>
+        <w:rPr>
+          <w:rFonts w:hint="eastAsia"/>
+        </w:rPr>
+        <w:t xml:space="preserve">会員費　</w:t>
+      </w:r>
+      <w:r>
+        <w:rPr>
+          <w:rFonts w:hint="eastAsia"/>
+        </w:rPr>
+        <w:t xml:space="preserve">　</w:t>
       </w:r>
       <w:r>
         <w:rPr>
@@ -873,13 +959,28 @@
         <w:rPr>
           <w:rFonts w:hint="eastAsia"/>
         </w:rPr>
-        <w:t xml:space="preserve">(4) </w:t>
-      </w:r>
-      <w:r>
-        <w:rPr>
-          <w:rFonts w:hint="eastAsia"/>
-        </w:rPr>
-        <w:t>申請宛先　連盟事務局</w:t>
+        <w:t>(</w:t>
+      </w:r>
+      <w:r>
+        <w:t>5</w:t>
+      </w:r>
+      <w:r>
+        <w:rPr>
+          <w:rFonts w:hint="eastAsia"/>
+        </w:rPr>
+        <w:t xml:space="preserve">) </w:t>
+      </w:r>
+      <w:r>
+        <w:rPr>
+          <w:rFonts w:hint="eastAsia"/>
+        </w:rPr>
+        <w:t>申込</w:t>
+      </w:r>
+      <w:r>
+        <w:rPr>
+          <w:rFonts w:hint="eastAsia"/>
+        </w:rPr>
+        <w:t>宛先　連盟事務局</w:t>
       </w:r>
       <w:r>
         <w:rPr>
@@ -905,71 +1006,9 @@
       </w:pPr>
       <w:r>
         <w:rPr>
-          <w:rFonts w:hint="eastAsia"/>
           <w:noProof/>
         </w:rPr>
-        <w:drawing>
-          <wp:anchor distT="0" distB="0" distL="114300" distR="114300" simplePos="0" relativeHeight="251660288" behindDoc="1" locked="0" layoutInCell="1" allowOverlap="1" wp14:anchorId="20AAF6DE" wp14:editId="59CD6C9A">
-            <wp:simplePos x="0" y="0"/>
-            <wp:positionH relativeFrom="column">
-              <wp:posOffset>1150620</wp:posOffset>
-            </wp:positionH>
-            <wp:positionV relativeFrom="paragraph">
-              <wp:posOffset>51435</wp:posOffset>
-            </wp:positionV>
-            <wp:extent cx="1490980" cy="154305"/>
-            <wp:effectExtent l="0" t="0" r="0" b="0"/>
-            <wp:wrapNone/>
-            <wp:docPr id="4" name="図 4"/>
-            <wp:cNvGraphicFramePr>
-              <a:graphicFrameLocks xmlns:a="http://schemas.openxmlformats.org/drawingml/2006/main" noChangeAspect="1"/>
-            </wp:cNvGraphicFramePr>
-            <a:graphic xmlns:a="http://schemas.openxmlformats.org/drawingml/2006/main">
-              <a:graphicData uri="http://schemas.openxmlformats.org/drawingml/2006/picture">
-                <pic:pic xmlns:pic="http://schemas.openxmlformats.org/drawingml/2006/picture">
-                  <pic:nvPicPr>
-                    <pic:cNvPr id="0" name="Picture 1"/>
-                    <pic:cNvPicPr>
-                      <a:picLocks noChangeAspect="1" noChangeArrowheads="1"/>
-                    </pic:cNvPicPr>
-                  </pic:nvPicPr>
-                  <pic:blipFill>
-                    <a:blip r:embed="rId8" cstate="print">
-                      <a:extLst>
-                        <a:ext uri="{28A0092B-C50C-407E-A947-70E740481C1C}">
-                          <a14:useLocalDpi xmlns:a14="http://schemas.microsoft.com/office/drawing/2010/main" val="0"/>
-                        </a:ext>
-                      </a:extLst>
-                    </a:blip>
-                    <a:srcRect/>
-                    <a:stretch>
-                      <a:fillRect/>
-                    </a:stretch>
-                  </pic:blipFill>
-                  <pic:spPr bwMode="auto">
-                    <a:xfrm>
-                      <a:off x="0" y="0"/>
-                      <a:ext cx="1490980" cy="154305"/>
-                    </a:xfrm>
-                    <a:prstGeom prst="rect">
-                      <a:avLst/>
-                    </a:prstGeom>
-                    <a:noFill/>
-                    <a:ln>
-                      <a:noFill/>
-                    </a:ln>
-                  </pic:spPr>
-                </pic:pic>
-              </a:graphicData>
-            </a:graphic>
-            <wp14:sizeRelH relativeFrom="margin">
-              <wp14:pctWidth>0</wp14:pctWidth>
-            </wp14:sizeRelH>
-            <wp14:sizeRelV relativeFrom="margin">
-              <wp14:pctHeight>0</wp14:pctHeight>
-            </wp14:sizeRelV>
-          </wp:anchor>
-        </w:drawing>
+        <w:t>hiyoko_717@yahoo.co.jp</w:t>
       </w:r>
     </w:p>
     <w:p>
@@ -1017,13 +1056,28 @@
         <w:rPr>
           <w:rFonts w:hint="eastAsia"/>
         </w:rPr>
-        <w:t xml:space="preserve">(5) </w:t>
+        <w:t>(</w:t>
+      </w:r>
+      <w:r>
+        <w:t>6</w:t>
+      </w:r>
+      <w:r>
+        <w:rPr>
+          <w:rFonts w:hint="eastAsia"/>
+        </w:rPr>
+        <w:t xml:space="preserve">) </w:t>
       </w:r>
       <w:r>
         <w:rPr>
           <w:rFonts w:hint="eastAsia"/>
         </w:rPr>
         <w:t xml:space="preserve">送金宛先　みずほ銀行　神戸支店　</w:t>
+      </w:r>
+      <w:r>
+        <w:rPr>
+          <w:rFonts w:hint="eastAsia"/>
+        </w:rPr>
+        <w:t xml:space="preserve">普通　</w:t>
       </w:r>
       <w:r>
         <w:rPr>
@@ -1067,7 +1121,13 @@
         <w:rPr>
           <w:rFonts w:hint="eastAsia"/>
         </w:rPr>
-        <w:t>登録者名で送金願います</w:t>
+        <w:t>お申込</w:t>
+      </w:r>
+      <w:r>
+        <w:rPr>
+          <w:rFonts w:hint="eastAsia"/>
+        </w:rPr>
+        <w:t>者名で送金願います</w:t>
       </w:r>
     </w:p>
     <w:p>
@@ -1083,15 +1143,30 @@
         <w:rPr>
           <w:rFonts w:hint="eastAsia"/>
         </w:rPr>
-        <w:t>送金名と登録者名が異なる場合は申請時にその旨をお知らせください</w:t>
-      </w:r>
-    </w:p>
-    <w:p>
-      <w:r>
-        <w:rPr>
-          <w:rFonts w:hint="eastAsia"/>
-        </w:rPr>
-        <w:t xml:space="preserve">(6) </w:t>
+        <w:t>送金される方とお申込者のお名前が異なる場合は申込時にその旨</w:t>
+      </w:r>
+      <w:r>
+        <w:rPr>
+          <w:rFonts w:hint="eastAsia"/>
+        </w:rPr>
+        <w:t>お知らせください</w:t>
+      </w:r>
+    </w:p>
+    <w:p>
+      <w:r>
+        <w:rPr>
+          <w:rFonts w:hint="eastAsia"/>
+        </w:rPr>
+        <w:t>(</w:t>
+      </w:r>
+      <w:r>
+        <w:t>7</w:t>
+      </w:r>
+      <w:r>
+        <w:rPr>
+          <w:rFonts w:hint="eastAsia"/>
+        </w:rPr>
+        <w:t xml:space="preserve">) </w:t>
       </w:r>
       <w:r>
         <w:rPr>
@@ -1137,6 +1212,12 @@
         <w:rPr>
           <w:rFonts w:hint="eastAsia"/>
         </w:rPr>
+        <w:t>〜９</w:t>
+      </w:r>
+      <w:r>
+        <w:rPr>
+          <w:rFonts w:hint="eastAsia"/>
+        </w:rPr>
         <w:t>月・</w:t>
       </w:r>
       <w:r>
@@ -1144,6 +1225,12 @@
           <w:rFonts w:hint="eastAsia"/>
         </w:rPr>
         <w:t>1</w:t>
+      </w:r>
+      <w:r>
+        <w:rPr>
+          <w:rFonts w:hint="eastAsia"/>
+        </w:rPr>
+        <w:t>〜２</w:t>
       </w:r>
       <w:r>
         <w:rPr>
@@ -1187,37 +1274,7 @@
         <w:rPr>
           <w:rFonts w:hint="eastAsia"/>
         </w:rPr>
-        <w:t>月の配信には</w:t>
-      </w:r>
-      <w:r>
-        <w:rPr>
-          <w:rFonts w:hint="eastAsia"/>
-        </w:rPr>
-        <w:t>JCF</w:t>
-      </w:r>
-      <w:r>
-        <w:rPr>
-          <w:rFonts w:hint="eastAsia"/>
-        </w:rPr>
-        <w:t>広報誌シクリスムエコー（全日本結果掲載号）も含みます</w:t>
-      </w:r>
-    </w:p>
-    <w:p>
-      <w:pPr>
-        <w:rPr>
-          <w:rFonts w:hint="eastAsia"/>
-        </w:rPr>
-      </w:pPr>
-    </w:p>
-    <w:p>
-      <w:pPr>
-        <w:pStyle w:val="af4"/>
-      </w:pPr>
-      <w:r>
-        <w:rPr>
-          <w:rFonts w:hint="eastAsia"/>
-        </w:rPr>
-        <w:t>以</w:t>
+        <w:t>〜２</w:t>
       </w:r>
       <w:bookmarkStart w:id="0" w:name="_GoBack"/>
       <w:bookmarkEnd w:id="0"/>
@@ -1225,7 +1282,30 @@
         <w:rPr>
           <w:rFonts w:hint="eastAsia"/>
         </w:rPr>
-        <w:t>上</w:t>
+        <w:t>月の配信には</w:t>
+      </w:r>
+      <w:r>
+        <w:rPr>
+          <w:rFonts w:hint="eastAsia"/>
+        </w:rPr>
+        <w:t>JCF</w:t>
+      </w:r>
+      <w:r>
+        <w:rPr>
+          <w:rFonts w:hint="eastAsia"/>
+        </w:rPr>
+        <w:t>広報誌シクリスムエコー（全日本結果掲載号）も含みます</w:t>
+      </w:r>
+    </w:p>
+    <w:p>
+      <w:pPr>
+        <w:pStyle w:val="af4"/>
+      </w:pPr>
+      <w:r>
+        <w:rPr>
+          <w:rFonts w:hint="eastAsia"/>
+        </w:rPr>
+        <w:t>以上</w:t>
       </w:r>
     </w:p>
     <w:sectPr>
@@ -1241,7 +1321,7 @@
 </file>
 
 <file path=word/endnotes.xml><?xml version="1.0" encoding="utf-8"?>
-<w:endnotes xmlns:wpc="http://schemas.microsoft.com/office/word/2010/wordprocessingCanvas" xmlns:mc="http://schemas.openxmlformats.org/markup-compatibility/2006" xmlns:o="urn:schemas-microsoft-com:office:office" xmlns:r="http://schemas.openxmlformats.org/officeDocument/2006/relationships" xmlns:m="http://schemas.openxmlformats.org/officeDocument/2006/math" xmlns:v="urn:schemas-microsoft-com:vml" xmlns:wp14="http://schemas.microsoft.com/office/word/2010/wordprocessingDrawing" xmlns:wp="http://schemas.openxmlformats.org/drawingml/2006/wordprocessingDrawing" xmlns:w10="urn:schemas-microsoft-com:office:word" xmlns:w="http://schemas.openxmlformats.org/wordprocessingml/2006/main" xmlns:w14="http://schemas.microsoft.com/office/word/2010/wordml" xmlns:w15="http://schemas.microsoft.com/office/word/2012/wordml" xmlns:wpg="http://schemas.microsoft.com/office/word/2010/wordprocessingGroup" xmlns:wpi="http://schemas.microsoft.com/office/word/2010/wordprocessingInk" xmlns:wne="http://schemas.microsoft.com/office/word/2006/wordml" xmlns:wps="http://schemas.microsoft.com/office/word/2010/wordprocessingShape" mc:Ignorable="w14 w15 wp14">
+<w:endnotes xmlns:wpc="http://schemas.microsoft.com/office/word/2010/wordprocessingCanvas" xmlns:mo="http://schemas.microsoft.com/office/mac/office/2008/main" xmlns:mc="http://schemas.openxmlformats.org/markup-compatibility/2006" xmlns:mv="urn:schemas-microsoft-com:mac:vml" xmlns:o="urn:schemas-microsoft-com:office:office" xmlns:r="http://schemas.openxmlformats.org/officeDocument/2006/relationships" xmlns:m="http://schemas.openxmlformats.org/officeDocument/2006/math" xmlns:v="urn:schemas-microsoft-com:vml" xmlns:wp14="http://schemas.microsoft.com/office/word/2010/wordprocessingDrawing" xmlns:wp="http://schemas.openxmlformats.org/drawingml/2006/wordprocessingDrawing" xmlns:w10="urn:schemas-microsoft-com:office:word" xmlns:w="http://schemas.openxmlformats.org/wordprocessingml/2006/main" xmlns:w14="http://schemas.microsoft.com/office/word/2010/wordml" xmlns:wpg="http://schemas.microsoft.com/office/word/2010/wordprocessingGroup" xmlns:wpi="http://schemas.microsoft.com/office/word/2010/wordprocessingInk" xmlns:wne="http://schemas.microsoft.com/office/word/2006/wordml" xmlns:wps="http://schemas.microsoft.com/office/word/2010/wordprocessingShape" mc:Ignorable="w14 wp14">
   <w:endnote w:type="separator" w:id="-1">
     <w:p>
       <w:r>
@@ -1260,7 +1340,7 @@
 </file>
 
 <file path=word/footer1.xml><?xml version="1.0" encoding="utf-8"?>
-<w:ftr xmlns:wpc="http://schemas.microsoft.com/office/word/2010/wordprocessingCanvas" xmlns:mc="http://schemas.openxmlformats.org/markup-compatibility/2006" xmlns:o="urn:schemas-microsoft-com:office:office" xmlns:r="http://schemas.openxmlformats.org/officeDocument/2006/relationships" xmlns:m="http://schemas.openxmlformats.org/officeDocument/2006/math" xmlns:v="urn:schemas-microsoft-com:vml" xmlns:wp14="http://schemas.microsoft.com/office/word/2010/wordprocessingDrawing" xmlns:wp="http://schemas.openxmlformats.org/drawingml/2006/wordprocessingDrawing" xmlns:w10="urn:schemas-microsoft-com:office:word" xmlns:w="http://schemas.openxmlformats.org/wordprocessingml/2006/main" xmlns:w14="http://schemas.microsoft.com/office/word/2010/wordml" xmlns:w15="http://schemas.microsoft.com/office/word/2012/wordml" xmlns:wpg="http://schemas.microsoft.com/office/word/2010/wordprocessingGroup" xmlns:wpi="http://schemas.microsoft.com/office/word/2010/wordprocessingInk" xmlns:wne="http://schemas.microsoft.com/office/word/2006/wordml" xmlns:wps="http://schemas.microsoft.com/office/word/2010/wordprocessingShape" mc:Ignorable="w14 w15 wp14">
+<w:ftr xmlns:wpc="http://schemas.microsoft.com/office/word/2010/wordprocessingCanvas" xmlns:mo="http://schemas.microsoft.com/office/mac/office/2008/main" xmlns:mc="http://schemas.openxmlformats.org/markup-compatibility/2006" xmlns:mv="urn:schemas-microsoft-com:mac:vml" xmlns:o="urn:schemas-microsoft-com:office:office" xmlns:r="http://schemas.openxmlformats.org/officeDocument/2006/relationships" xmlns:m="http://schemas.openxmlformats.org/officeDocument/2006/math" xmlns:v="urn:schemas-microsoft-com:vml" xmlns:wp14="http://schemas.microsoft.com/office/word/2010/wordprocessingDrawing" xmlns:wp="http://schemas.openxmlformats.org/drawingml/2006/wordprocessingDrawing" xmlns:w10="urn:schemas-microsoft-com:office:word" xmlns:w="http://schemas.openxmlformats.org/wordprocessingml/2006/main" xmlns:w14="http://schemas.microsoft.com/office/word/2010/wordml" xmlns:wpg="http://schemas.microsoft.com/office/word/2010/wordprocessingGroup" xmlns:wpi="http://schemas.microsoft.com/office/word/2010/wordprocessingInk" xmlns:wne="http://schemas.microsoft.com/office/word/2006/wordml" xmlns:wps="http://schemas.microsoft.com/office/word/2010/wordprocessingShape" mc:Ignorable="w14 wp14">
   <w:sdt>
     <w:sdtPr>
       <w:rPr>
@@ -1302,7 +1382,7 @@
             <w:noProof/>
             <w:lang w:val="ja-JP"/>
           </w:rPr>
-          <w:t>2</w:t>
+          <w:t>1</w:t>
         </w:r>
         <w:r>
           <w:fldChar w:fldCharType="end"/>
@@ -1325,7 +1405,7 @@
 </file>
 
 <file path=word/footnotes.xml><?xml version="1.0" encoding="utf-8"?>
-<w:footnotes xmlns:wpc="http://schemas.microsoft.com/office/word/2010/wordprocessingCanvas" xmlns:mc="http://schemas.openxmlformats.org/markup-compatibility/2006" xmlns:o="urn:schemas-microsoft-com:office:office" xmlns:r="http://schemas.openxmlformats.org/officeDocument/2006/relationships" xmlns:m="http://schemas.openxmlformats.org/officeDocument/2006/math" xmlns:v="urn:schemas-microsoft-com:vml" xmlns:wp14="http://schemas.microsoft.com/office/word/2010/wordprocessingDrawing" xmlns:wp="http://schemas.openxmlformats.org/drawingml/2006/wordprocessingDrawing" xmlns:w10="urn:schemas-microsoft-com:office:word" xmlns:w="http://schemas.openxmlformats.org/wordprocessingml/2006/main" xmlns:w14="http://schemas.microsoft.com/office/word/2010/wordml" xmlns:w15="http://schemas.microsoft.com/office/word/2012/wordml" xmlns:wpg="http://schemas.microsoft.com/office/word/2010/wordprocessingGroup" xmlns:wpi="http://schemas.microsoft.com/office/word/2010/wordprocessingInk" xmlns:wne="http://schemas.microsoft.com/office/word/2006/wordml" xmlns:wps="http://schemas.microsoft.com/office/word/2010/wordprocessingShape" mc:Ignorable="w14 w15 wp14">
+<w:footnotes xmlns:wpc="http://schemas.microsoft.com/office/word/2010/wordprocessingCanvas" xmlns:mo="http://schemas.microsoft.com/office/mac/office/2008/main" xmlns:mc="http://schemas.openxmlformats.org/markup-compatibility/2006" xmlns:mv="urn:schemas-microsoft-com:mac:vml" xmlns:o="urn:schemas-microsoft-com:office:office" xmlns:r="http://schemas.openxmlformats.org/officeDocument/2006/relationships" xmlns:m="http://schemas.openxmlformats.org/officeDocument/2006/math" xmlns:v="urn:schemas-microsoft-com:vml" xmlns:wp14="http://schemas.microsoft.com/office/word/2010/wordprocessingDrawing" xmlns:wp="http://schemas.openxmlformats.org/drawingml/2006/wordprocessingDrawing" xmlns:w10="urn:schemas-microsoft-com:office:word" xmlns:w="http://schemas.openxmlformats.org/wordprocessingml/2006/main" xmlns:w14="http://schemas.microsoft.com/office/word/2010/wordml" xmlns:wpg="http://schemas.microsoft.com/office/word/2010/wordprocessingGroup" xmlns:wpi="http://schemas.microsoft.com/office/word/2010/wordprocessingInk" xmlns:wne="http://schemas.microsoft.com/office/word/2006/wordml" xmlns:wps="http://schemas.microsoft.com/office/word/2010/wordprocessingShape" mc:Ignorable="w14 wp14">
   <w:footnote w:type="separator" w:id="-1">
     <w:p>
       <w:r>
@@ -1344,7 +1424,7 @@
 </file>
 
 <file path=word/header1.xml><?xml version="1.0" encoding="utf-8"?>
-<w:hdr xmlns:wpc="http://schemas.microsoft.com/office/word/2010/wordprocessingCanvas" xmlns:mc="http://schemas.openxmlformats.org/markup-compatibility/2006" xmlns:o="urn:schemas-microsoft-com:office:office" xmlns:r="http://schemas.openxmlformats.org/officeDocument/2006/relationships" xmlns:m="http://schemas.openxmlformats.org/officeDocument/2006/math" xmlns:v="urn:schemas-microsoft-com:vml" xmlns:wp14="http://schemas.microsoft.com/office/word/2010/wordprocessingDrawing" xmlns:wp="http://schemas.openxmlformats.org/drawingml/2006/wordprocessingDrawing" xmlns:w10="urn:schemas-microsoft-com:office:word" xmlns:w="http://schemas.openxmlformats.org/wordprocessingml/2006/main" xmlns:w14="http://schemas.microsoft.com/office/word/2010/wordml" xmlns:w15="http://schemas.microsoft.com/office/word/2012/wordml" xmlns:wpg="http://schemas.microsoft.com/office/word/2010/wordprocessingGroup" xmlns:wpi="http://schemas.microsoft.com/office/word/2010/wordprocessingInk" xmlns:wne="http://schemas.microsoft.com/office/word/2006/wordml" xmlns:wps="http://schemas.microsoft.com/office/word/2010/wordprocessingShape" mc:Ignorable="w14 w15 wp14">
+<w:hdr xmlns:wpc="http://schemas.microsoft.com/office/word/2010/wordprocessingCanvas" xmlns:mo="http://schemas.microsoft.com/office/mac/office/2008/main" xmlns:mc="http://schemas.openxmlformats.org/markup-compatibility/2006" xmlns:mv="urn:schemas-microsoft-com:mac:vml" xmlns:o="urn:schemas-microsoft-com:office:office" xmlns:r="http://schemas.openxmlformats.org/officeDocument/2006/relationships" xmlns:m="http://schemas.openxmlformats.org/officeDocument/2006/math" xmlns:v="urn:schemas-microsoft-com:vml" xmlns:wp14="http://schemas.microsoft.com/office/word/2010/wordprocessingDrawing" xmlns:wp="http://schemas.openxmlformats.org/drawingml/2006/wordprocessingDrawing" xmlns:w10="urn:schemas-microsoft-com:office:word" xmlns:w="http://schemas.openxmlformats.org/wordprocessingml/2006/main" xmlns:w14="http://schemas.microsoft.com/office/word/2010/wordml" xmlns:wpg="http://schemas.microsoft.com/office/word/2010/wordprocessingGroup" xmlns:wpi="http://schemas.microsoft.com/office/word/2010/wordprocessingInk" xmlns:wne="http://schemas.microsoft.com/office/word/2006/wordml" xmlns:wps="http://schemas.microsoft.com/office/word/2010/wordprocessingShape" mc:Ignorable="w14 wp14">
   <w:p>
     <w:pPr>
       <w:pStyle w:val="ab"/>
@@ -1354,7 +1434,7 @@
         <w:noProof/>
       </w:rPr>
       <w:drawing>
-        <wp:anchor distT="0" distB="0" distL="114300" distR="114300" simplePos="0" relativeHeight="251658240" behindDoc="1" locked="0" layoutInCell="1" allowOverlap="1">
+        <wp:anchor distT="0" distB="0" distL="114300" distR="114300" simplePos="0" relativeHeight="251658240" behindDoc="1" locked="0" layoutInCell="1" allowOverlap="1" wp14:anchorId="1944A4CF" wp14:editId="79735D88">
           <wp:simplePos x="0" y="0"/>
           <wp:positionH relativeFrom="margin">
             <wp:align>left</wp:align>
@@ -1428,8 +1508,8 @@
 </file>
 
 <file path=word/numbering.xml><?xml version="1.0" encoding="utf-8"?>
-<w:numbering xmlns:wpc="http://schemas.microsoft.com/office/word/2010/wordprocessingCanvas" xmlns:mc="http://schemas.openxmlformats.org/markup-compatibility/2006" xmlns:o="urn:schemas-microsoft-com:office:office" xmlns:r="http://schemas.openxmlformats.org/officeDocument/2006/relationships" xmlns:m="http://schemas.openxmlformats.org/officeDocument/2006/math" xmlns:v="urn:schemas-microsoft-com:vml" xmlns:wp14="http://schemas.microsoft.com/office/word/2010/wordprocessingDrawing" xmlns:wp="http://schemas.openxmlformats.org/drawingml/2006/wordprocessingDrawing" xmlns:w10="urn:schemas-microsoft-com:office:word" xmlns:w="http://schemas.openxmlformats.org/wordprocessingml/2006/main" xmlns:w14="http://schemas.microsoft.com/office/word/2010/wordml" xmlns:w15="http://schemas.microsoft.com/office/word/2012/wordml" xmlns:wpg="http://schemas.microsoft.com/office/word/2010/wordprocessingGroup" xmlns:wpi="http://schemas.microsoft.com/office/word/2010/wordprocessingInk" xmlns:wne="http://schemas.microsoft.com/office/word/2006/wordml" xmlns:wps="http://schemas.microsoft.com/office/word/2010/wordprocessingShape" mc:Ignorable="w14 w15 wp14">
-  <w:abstractNum w:abstractNumId="0" w15:restartNumberingAfterBreak="0">
+<w:numbering xmlns:wpc="http://schemas.microsoft.com/office/word/2010/wordprocessingCanvas" xmlns:mo="http://schemas.microsoft.com/office/mac/office/2008/main" xmlns:mc="http://schemas.openxmlformats.org/markup-compatibility/2006" xmlns:mv="urn:schemas-microsoft-com:mac:vml" xmlns:o="urn:schemas-microsoft-com:office:office" xmlns:r="http://schemas.openxmlformats.org/officeDocument/2006/relationships" xmlns:m="http://schemas.openxmlformats.org/officeDocument/2006/math" xmlns:v="urn:schemas-microsoft-com:vml" xmlns:wp14="http://schemas.microsoft.com/office/word/2010/wordprocessingDrawing" xmlns:wp="http://schemas.openxmlformats.org/drawingml/2006/wordprocessingDrawing" xmlns:w10="urn:schemas-microsoft-com:office:word" xmlns:w="http://schemas.openxmlformats.org/wordprocessingml/2006/main" xmlns:w14="http://schemas.microsoft.com/office/word/2010/wordml" xmlns:wpg="http://schemas.microsoft.com/office/word/2010/wordprocessingGroup" xmlns:wpi="http://schemas.microsoft.com/office/word/2010/wordprocessingInk" xmlns:wne="http://schemas.microsoft.com/office/word/2006/wordml" xmlns:wps="http://schemas.microsoft.com/office/word/2010/wordprocessingShape" mc:Ignorable="w14 wp14">
+  <w:abstractNum w:abstractNumId="0">
     <w:nsid w:val="046D7F2B"/>
     <w:multiLevelType w:val="hybridMultilevel"/>
     <w:tmpl w:val="B210AD14"/>
@@ -1542,7 +1622,7 @@
       </w:rPr>
     </w:lvl>
   </w:abstractNum>
-  <w:abstractNum w:abstractNumId="1" w15:restartNumberingAfterBreak="0">
+  <w:abstractNum w:abstractNumId="1">
     <w:nsid w:val="2BC613F3"/>
     <w:multiLevelType w:val="hybridMultilevel"/>
     <w:tmpl w:val="978EB098"/>
@@ -1654,7 +1734,7 @@
       </w:rPr>
     </w:lvl>
   </w:abstractNum>
-  <w:abstractNum w:abstractNumId="2" w15:restartNumberingAfterBreak="0">
+  <w:abstractNum w:abstractNumId="2">
     <w:nsid w:val="42E20E31"/>
     <w:multiLevelType w:val="hybridMultilevel"/>
     <w:tmpl w:val="251AC326"/>
@@ -1766,7 +1846,7 @@
       </w:rPr>
     </w:lvl>
   </w:abstractNum>
-  <w:abstractNum w:abstractNumId="3" w15:restartNumberingAfterBreak="0">
+  <w:abstractNum w:abstractNumId="3">
     <w:nsid w:val="522D4AFB"/>
     <w:multiLevelType w:val="hybridMultilevel"/>
     <w:tmpl w:val="71706A34"/>
@@ -1878,7 +1958,185 @@
       </w:rPr>
     </w:lvl>
   </w:abstractNum>
-  <w:abstractNum w:abstractNumId="4" w15:restartNumberingAfterBreak="0">
+  <w:abstractNum w:abstractNumId="4">
+    <w:nsid w:val="5D9A1B92"/>
+    <w:multiLevelType w:val="hybridMultilevel"/>
+    <w:tmpl w:val="D136B596"/>
+    <w:lvl w:ilvl="0" w:tplc="296672F0">
+      <w:start w:val="1"/>
+      <w:numFmt w:val="decimal"/>
+      <w:lvlText w:val="(%1)"/>
+      <w:lvlJc w:val="left"/>
+      <w:pPr>
+        <w:ind w:left="360" w:hanging="360"/>
+      </w:pPr>
+      <w:rPr>
+        <w:rFonts w:hint="eastAsia"/>
+      </w:rPr>
+    </w:lvl>
+    <w:lvl w:ilvl="1" w:tplc="04090017" w:tentative="1">
+      <w:start w:val="1"/>
+      <w:numFmt w:val="aiueoFullWidth"/>
+      <w:lvlText w:val="(%2)"/>
+      <w:lvlJc w:val="left"/>
+      <w:pPr>
+        <w:ind w:left="960" w:hanging="480"/>
+      </w:pPr>
+    </w:lvl>
+    <w:lvl w:ilvl="2" w:tplc="04090011" w:tentative="1">
+      <w:start w:val="1"/>
+      <w:numFmt w:val="decimalEnclosedCircle"/>
+      <w:lvlText w:val="%3"/>
+      <w:lvlJc w:val="left"/>
+      <w:pPr>
+        <w:ind w:left="1440" w:hanging="480"/>
+      </w:pPr>
+    </w:lvl>
+    <w:lvl w:ilvl="3" w:tplc="0409000F" w:tentative="1">
+      <w:start w:val="1"/>
+      <w:numFmt w:val="decimal"/>
+      <w:lvlText w:val="%4."/>
+      <w:lvlJc w:val="left"/>
+      <w:pPr>
+        <w:ind w:left="1920" w:hanging="480"/>
+      </w:pPr>
+    </w:lvl>
+    <w:lvl w:ilvl="4" w:tplc="04090017" w:tentative="1">
+      <w:start w:val="1"/>
+      <w:numFmt w:val="aiueoFullWidth"/>
+      <w:lvlText w:val="(%5)"/>
+      <w:lvlJc w:val="left"/>
+      <w:pPr>
+        <w:ind w:left="2400" w:hanging="480"/>
+      </w:pPr>
+    </w:lvl>
+    <w:lvl w:ilvl="5" w:tplc="04090011" w:tentative="1">
+      <w:start w:val="1"/>
+      <w:numFmt w:val="decimalEnclosedCircle"/>
+      <w:lvlText w:val="%6"/>
+      <w:lvlJc w:val="left"/>
+      <w:pPr>
+        <w:ind w:left="2880" w:hanging="480"/>
+      </w:pPr>
+    </w:lvl>
+    <w:lvl w:ilvl="6" w:tplc="0409000F" w:tentative="1">
+      <w:start w:val="1"/>
+      <w:numFmt w:val="decimal"/>
+      <w:lvlText w:val="%7."/>
+      <w:lvlJc w:val="left"/>
+      <w:pPr>
+        <w:ind w:left="3360" w:hanging="480"/>
+      </w:pPr>
+    </w:lvl>
+    <w:lvl w:ilvl="7" w:tplc="04090017" w:tentative="1">
+      <w:start w:val="1"/>
+      <w:numFmt w:val="aiueoFullWidth"/>
+      <w:lvlText w:val="(%8)"/>
+      <w:lvlJc w:val="left"/>
+      <w:pPr>
+        <w:ind w:left="3840" w:hanging="480"/>
+      </w:pPr>
+    </w:lvl>
+    <w:lvl w:ilvl="8" w:tplc="04090011" w:tentative="1">
+      <w:start w:val="1"/>
+      <w:numFmt w:val="decimalEnclosedCircle"/>
+      <w:lvlText w:val="%9"/>
+      <w:lvlJc w:val="left"/>
+      <w:pPr>
+        <w:ind w:left="4320" w:hanging="480"/>
+      </w:pPr>
+    </w:lvl>
+  </w:abstractNum>
+  <w:abstractNum w:abstractNumId="5">
+    <w:nsid w:val="67421AC3"/>
+    <w:multiLevelType w:val="hybridMultilevel"/>
+    <w:tmpl w:val="5F0E26B4"/>
+    <w:lvl w:ilvl="0" w:tplc="7D78CC40">
+      <w:start w:val="1"/>
+      <w:numFmt w:val="decimal"/>
+      <w:lvlText w:val="(%1)"/>
+      <w:lvlJc w:val="left"/>
+      <w:pPr>
+        <w:ind w:left="360" w:hanging="360"/>
+      </w:pPr>
+      <w:rPr>
+        <w:rFonts w:hint="eastAsia"/>
+      </w:rPr>
+    </w:lvl>
+    <w:lvl w:ilvl="1" w:tplc="04090017" w:tentative="1">
+      <w:start w:val="1"/>
+      <w:numFmt w:val="aiueoFullWidth"/>
+      <w:lvlText w:val="(%2)"/>
+      <w:lvlJc w:val="left"/>
+      <w:pPr>
+        <w:ind w:left="960" w:hanging="480"/>
+      </w:pPr>
+    </w:lvl>
+    <w:lvl w:ilvl="2" w:tplc="04090011" w:tentative="1">
+      <w:start w:val="1"/>
+      <w:numFmt w:val="decimalEnclosedCircle"/>
+      <w:lvlText w:val="%3"/>
+      <w:lvlJc w:val="left"/>
+      <w:pPr>
+        <w:ind w:left="1440" w:hanging="480"/>
+      </w:pPr>
+    </w:lvl>
+    <w:lvl w:ilvl="3" w:tplc="0409000F" w:tentative="1">
+      <w:start w:val="1"/>
+      <w:numFmt w:val="decimal"/>
+      <w:lvlText w:val="%4."/>
+      <w:lvlJc w:val="left"/>
+      <w:pPr>
+        <w:ind w:left="1920" w:hanging="480"/>
+      </w:pPr>
+    </w:lvl>
+    <w:lvl w:ilvl="4" w:tplc="04090017" w:tentative="1">
+      <w:start w:val="1"/>
+      <w:numFmt w:val="aiueoFullWidth"/>
+      <w:lvlText w:val="(%5)"/>
+      <w:lvlJc w:val="left"/>
+      <w:pPr>
+        <w:ind w:left="2400" w:hanging="480"/>
+      </w:pPr>
+    </w:lvl>
+    <w:lvl w:ilvl="5" w:tplc="04090011" w:tentative="1">
+      <w:start w:val="1"/>
+      <w:numFmt w:val="decimalEnclosedCircle"/>
+      <w:lvlText w:val="%6"/>
+      <w:lvlJc w:val="left"/>
+      <w:pPr>
+        <w:ind w:left="2880" w:hanging="480"/>
+      </w:pPr>
+    </w:lvl>
+    <w:lvl w:ilvl="6" w:tplc="0409000F" w:tentative="1">
+      <w:start w:val="1"/>
+      <w:numFmt w:val="decimal"/>
+      <w:lvlText w:val="%7."/>
+      <w:lvlJc w:val="left"/>
+      <w:pPr>
+        <w:ind w:left="3360" w:hanging="480"/>
+      </w:pPr>
+    </w:lvl>
+    <w:lvl w:ilvl="7" w:tplc="04090017" w:tentative="1">
+      <w:start w:val="1"/>
+      <w:numFmt w:val="aiueoFullWidth"/>
+      <w:lvlText w:val="(%8)"/>
+      <w:lvlJc w:val="left"/>
+      <w:pPr>
+        <w:ind w:left="3840" w:hanging="480"/>
+      </w:pPr>
+    </w:lvl>
+    <w:lvl w:ilvl="8" w:tplc="04090011" w:tentative="1">
+      <w:start w:val="1"/>
+      <w:numFmt w:val="decimalEnclosedCircle"/>
+      <w:lvlText w:val="%9"/>
+      <w:lvlJc w:val="left"/>
+      <w:pPr>
+        <w:ind w:left="4320" w:hanging="480"/>
+      </w:pPr>
+    </w:lvl>
+  </w:abstractNum>
+  <w:abstractNum w:abstractNumId="6">
     <w:nsid w:val="7E880ABE"/>
     <w:multiLevelType w:val="hybridMultilevel"/>
     <w:tmpl w:val="9B2C611A"/>
@@ -2000,16 +2258,22 @@
     <w:abstractNumId w:val="2"/>
   </w:num>
   <w:num w:numId="4">
-    <w:abstractNumId w:val="4"/>
+    <w:abstractNumId w:val="6"/>
   </w:num>
   <w:num w:numId="5">
     <w:abstractNumId w:val="3"/>
+  </w:num>
+  <w:num w:numId="6">
+    <w:abstractNumId w:val="5"/>
+  </w:num>
+  <w:num w:numId="7">
+    <w:abstractNumId w:val="4"/>
   </w:num>
 </w:numbering>
 </file>
 
 <file path=word/styles.xml><?xml version="1.0" encoding="utf-8"?>
-<w:styles xmlns:mc="http://schemas.openxmlformats.org/markup-compatibility/2006" xmlns:r="http://schemas.openxmlformats.org/officeDocument/2006/relationships" xmlns:w="http://schemas.openxmlformats.org/wordprocessingml/2006/main" xmlns:w14="http://schemas.microsoft.com/office/word/2010/wordml" xmlns:w15="http://schemas.microsoft.com/office/word/2012/wordml" mc:Ignorable="w14 w15">
+<w:styles xmlns:mc="http://schemas.openxmlformats.org/markup-compatibility/2006" xmlns:r="http://schemas.openxmlformats.org/officeDocument/2006/relationships" xmlns:w="http://schemas.openxmlformats.org/wordprocessingml/2006/main" xmlns:w14="http://schemas.microsoft.com/office/word/2010/wordml" mc:Ignorable="w14">
   <w:docDefaults>
     <w:rPrDefault>
       <w:rPr>
@@ -2022,378 +2286,153 @@
     </w:rPrDefault>
     <w:pPrDefault/>
   </w:docDefaults>
-  <w:latentStyles w:defLockedState="0" w:defUIPriority="99" w:defSemiHidden="0" w:defUnhideWhenUsed="0" w:defQFormat="0" w:count="371">
-    <w:lsdException w:name="Normal" w:uiPriority="0" w:qFormat="1"/>
-    <w:lsdException w:name="heading 1" w:uiPriority="9" w:qFormat="1"/>
-    <w:lsdException w:name="heading 2" w:semiHidden="1" w:uiPriority="9" w:unhideWhenUsed="1" w:qFormat="1"/>
-    <w:lsdException w:name="heading 3" w:semiHidden="1" w:uiPriority="9" w:unhideWhenUsed="1" w:qFormat="1"/>
-    <w:lsdException w:name="heading 4" w:semiHidden="1" w:uiPriority="9" w:unhideWhenUsed="1" w:qFormat="1"/>
-    <w:lsdException w:name="heading 5" w:semiHidden="1" w:uiPriority="9" w:unhideWhenUsed="1" w:qFormat="1"/>
-    <w:lsdException w:name="heading 6" w:semiHidden="1" w:uiPriority="9" w:unhideWhenUsed="1" w:qFormat="1"/>
-    <w:lsdException w:name="heading 7" w:semiHidden="1" w:uiPriority="9" w:unhideWhenUsed="1" w:qFormat="1"/>
-    <w:lsdException w:name="heading 8" w:semiHidden="1" w:uiPriority="9" w:unhideWhenUsed="1" w:qFormat="1"/>
-    <w:lsdException w:name="heading 9" w:semiHidden="1" w:uiPriority="9" w:unhideWhenUsed="1" w:qFormat="1"/>
-    <w:lsdException w:name="index 1" w:semiHidden="1" w:unhideWhenUsed="1"/>
-    <w:lsdException w:name="index 2" w:semiHidden="1" w:unhideWhenUsed="1"/>
-    <w:lsdException w:name="index 3" w:semiHidden="1" w:unhideWhenUsed="1"/>
-    <w:lsdException w:name="index 4" w:semiHidden="1" w:unhideWhenUsed="1"/>
-    <w:lsdException w:name="index 5" w:semiHidden="1" w:unhideWhenUsed="1"/>
-    <w:lsdException w:name="index 6" w:semiHidden="1" w:unhideWhenUsed="1"/>
-    <w:lsdException w:name="index 7" w:semiHidden="1" w:unhideWhenUsed="1"/>
-    <w:lsdException w:name="index 8" w:semiHidden="1" w:unhideWhenUsed="1"/>
-    <w:lsdException w:name="index 9" w:semiHidden="1" w:unhideWhenUsed="1"/>
-    <w:lsdException w:name="toc 1" w:semiHidden="1" w:uiPriority="39" w:unhideWhenUsed="1"/>
-    <w:lsdException w:name="toc 2" w:semiHidden="1" w:uiPriority="39" w:unhideWhenUsed="1"/>
-    <w:lsdException w:name="toc 3" w:semiHidden="1" w:uiPriority="39" w:unhideWhenUsed="1"/>
-    <w:lsdException w:name="toc 4" w:semiHidden="1" w:uiPriority="39" w:unhideWhenUsed="1"/>
-    <w:lsdException w:name="toc 5" w:semiHidden="1" w:uiPriority="39" w:unhideWhenUsed="1"/>
-    <w:lsdException w:name="toc 6" w:semiHidden="1" w:uiPriority="39" w:unhideWhenUsed="1"/>
-    <w:lsdException w:name="toc 7" w:semiHidden="1" w:uiPriority="39" w:unhideWhenUsed="1"/>
-    <w:lsdException w:name="toc 8" w:semiHidden="1" w:uiPriority="39" w:unhideWhenUsed="1"/>
-    <w:lsdException w:name="toc 9" w:semiHidden="1" w:uiPriority="39" w:unhideWhenUsed="1"/>
-    <w:lsdException w:name="Normal Indent" w:semiHidden="1" w:unhideWhenUsed="1"/>
-    <w:lsdException w:name="footnote text" w:semiHidden="1" w:unhideWhenUsed="1"/>
-    <w:lsdException w:name="annotation text" w:semiHidden="1" w:unhideWhenUsed="1"/>
-    <w:lsdException w:name="header" w:semiHidden="1" w:unhideWhenUsed="1"/>
-    <w:lsdException w:name="footer" w:semiHidden="1" w:unhideWhenUsed="1"/>
-    <w:lsdException w:name="index heading" w:semiHidden="1" w:unhideWhenUsed="1"/>
-    <w:lsdException w:name="caption" w:semiHidden="1" w:uiPriority="35" w:unhideWhenUsed="1" w:qFormat="1"/>
-    <w:lsdException w:name="table of figures" w:semiHidden="1" w:unhideWhenUsed="1"/>
-    <w:lsdException w:name="envelope address" w:semiHidden="1" w:unhideWhenUsed="1"/>
-    <w:lsdException w:name="envelope return" w:semiHidden="1" w:unhideWhenUsed="1"/>
-    <w:lsdException w:name="footnote reference" w:semiHidden="1" w:unhideWhenUsed="1"/>
-    <w:lsdException w:name="annotation reference" w:semiHidden="1" w:unhideWhenUsed="1"/>
-    <w:lsdException w:name="line number" w:semiHidden="1" w:unhideWhenUsed="1"/>
-    <w:lsdException w:name="page number" w:semiHidden="1" w:unhideWhenUsed="1"/>
-    <w:lsdException w:name="endnote reference" w:semiHidden="1" w:unhideWhenUsed="1"/>
-    <w:lsdException w:name="endnote text" w:semiHidden="1" w:unhideWhenUsed="1"/>
-    <w:lsdException w:name="table of authorities" w:semiHidden="1" w:unhideWhenUsed="1"/>
-    <w:lsdException w:name="macro" w:semiHidden="1" w:unhideWhenUsed="1"/>
-    <w:lsdException w:name="toa heading" w:semiHidden="1" w:unhideWhenUsed="1"/>
-    <w:lsdException w:name="List" w:semiHidden="1" w:unhideWhenUsed="1"/>
-    <w:lsdException w:name="List Bullet" w:semiHidden="1" w:unhideWhenUsed="1"/>
-    <w:lsdException w:name="List Number" w:semiHidden="1" w:unhideWhenUsed="1"/>
-    <w:lsdException w:name="List 2" w:semiHidden="1" w:unhideWhenUsed="1"/>
-    <w:lsdException w:name="List 3" w:semiHidden="1" w:unhideWhenUsed="1"/>
-    <w:lsdException w:name="List 4" w:semiHidden="1" w:unhideWhenUsed="1"/>
-    <w:lsdException w:name="List 5" w:semiHidden="1" w:unhideWhenUsed="1"/>
-    <w:lsdException w:name="List Bullet 2" w:semiHidden="1" w:unhideWhenUsed="1"/>
-    <w:lsdException w:name="List Bullet 3" w:semiHidden="1" w:unhideWhenUsed="1"/>
-    <w:lsdException w:name="List Bullet 4" w:semiHidden="1" w:unhideWhenUsed="1"/>
-    <w:lsdException w:name="List Bullet 5" w:semiHidden="1" w:unhideWhenUsed="1"/>
-    <w:lsdException w:name="List Number 2" w:semiHidden="1" w:unhideWhenUsed="1"/>
-    <w:lsdException w:name="List Number 3" w:semiHidden="1" w:unhideWhenUsed="1"/>
-    <w:lsdException w:name="List Number 4" w:semiHidden="1" w:unhideWhenUsed="1"/>
-    <w:lsdException w:name="List Number 5" w:semiHidden="1" w:unhideWhenUsed="1"/>
-    <w:lsdException w:name="Title" w:uiPriority="10" w:qFormat="1"/>
-    <w:lsdException w:name="Closing" w:semiHidden="1" w:unhideWhenUsed="1"/>
-    <w:lsdException w:name="Signature" w:semiHidden="1" w:unhideWhenUsed="1"/>
-    <w:lsdException w:name="Default Paragraph Font" w:semiHidden="1" w:uiPriority="1" w:unhideWhenUsed="1"/>
-    <w:lsdException w:name="Body Text" w:semiHidden="1" w:unhideWhenUsed="1"/>
-    <w:lsdException w:name="Body Text Indent" w:semiHidden="1" w:unhideWhenUsed="1"/>
-    <w:lsdException w:name="List Continue" w:semiHidden="1" w:unhideWhenUsed="1"/>
-    <w:lsdException w:name="List Continue 2" w:semiHidden="1" w:unhideWhenUsed="1"/>
-    <w:lsdException w:name="List Continue 3" w:semiHidden="1" w:unhideWhenUsed="1"/>
-    <w:lsdException w:name="List Continue 4" w:semiHidden="1" w:unhideWhenUsed="1"/>
-    <w:lsdException w:name="List Continue 5" w:semiHidden="1" w:unhideWhenUsed="1"/>
-    <w:lsdException w:name="Message Header" w:semiHidden="1" w:unhideWhenUsed="1"/>
-    <w:lsdException w:name="Subtitle" w:uiPriority="11" w:qFormat="1"/>
-    <w:lsdException w:name="Salutation" w:semiHidden="1" w:unhideWhenUsed="1"/>
-    <w:lsdException w:name="Date" w:semiHidden="1" w:unhideWhenUsed="1"/>
-    <w:lsdException w:name="Body Text First Indent" w:semiHidden="1" w:unhideWhenUsed="1"/>
-    <w:lsdException w:name="Body Text First Indent 2" w:semiHidden="1" w:unhideWhenUsed="1"/>
-    <w:lsdException w:name="Note Heading" w:semiHidden="1" w:unhideWhenUsed="1"/>
-    <w:lsdException w:name="Body Text 2" w:semiHidden="1" w:unhideWhenUsed="1"/>
-    <w:lsdException w:name="Body Text 3" w:semiHidden="1" w:unhideWhenUsed="1"/>
-    <w:lsdException w:name="Body Text Indent 2" w:semiHidden="1" w:unhideWhenUsed="1"/>
-    <w:lsdException w:name="Body Text Indent 3" w:semiHidden="1" w:unhideWhenUsed="1"/>
-    <w:lsdException w:name="Block Text" w:semiHidden="1" w:unhideWhenUsed="1"/>
-    <w:lsdException w:name="Hyperlink" w:semiHidden="1" w:unhideWhenUsed="1"/>
-    <w:lsdException w:name="FollowedHyperlink" w:semiHidden="1" w:unhideWhenUsed="1"/>
-    <w:lsdException w:name="Strong" w:uiPriority="22" w:qFormat="1"/>
-    <w:lsdException w:name="Emphasis" w:uiPriority="20" w:qFormat="1"/>
-    <w:lsdException w:name="Document Map" w:semiHidden="1" w:unhideWhenUsed="1"/>
-    <w:lsdException w:name="Plain Text" w:semiHidden="1" w:unhideWhenUsed="1"/>
-    <w:lsdException w:name="E-mail Signature" w:semiHidden="1" w:unhideWhenUsed="1"/>
-    <w:lsdException w:name="HTML Top of Form" w:semiHidden="1" w:unhideWhenUsed="1"/>
-    <w:lsdException w:name="HTML Bottom of Form" w:semiHidden="1" w:unhideWhenUsed="1"/>
-    <w:lsdException w:name="Normal (Web)" w:semiHidden="1" w:unhideWhenUsed="1"/>
-    <w:lsdException w:name="HTML Acronym" w:semiHidden="1" w:unhideWhenUsed="1"/>
-    <w:lsdException w:name="HTML Address" w:semiHidden="1" w:unhideWhenUsed="1"/>
-    <w:lsdException w:name="HTML Cite" w:semiHidden="1" w:unhideWhenUsed="1"/>
-    <w:lsdException w:name="HTML Code" w:semiHidden="1" w:unhideWhenUsed="1"/>
-    <w:lsdException w:name="HTML Definition" w:semiHidden="1" w:unhideWhenUsed="1"/>
-    <w:lsdException w:name="HTML Keyboard" w:semiHidden="1" w:unhideWhenUsed="1"/>
-    <w:lsdException w:name="HTML Preformatted" w:semiHidden="1" w:unhideWhenUsed="1"/>
-    <w:lsdException w:name="HTML Sample" w:semiHidden="1" w:unhideWhenUsed="1"/>
-    <w:lsdException w:name="HTML Typewriter" w:semiHidden="1" w:unhideWhenUsed="1"/>
-    <w:lsdException w:name="HTML Variable" w:semiHidden="1" w:unhideWhenUsed="1"/>
-    <w:lsdException w:name="Normal Table" w:semiHidden="1" w:unhideWhenUsed="1"/>
-    <w:lsdException w:name="annotation subject" w:semiHidden="1" w:unhideWhenUsed="1"/>
-    <w:lsdException w:name="No List" w:semiHidden="1" w:unhideWhenUsed="1"/>
-    <w:lsdException w:name="Outline List 1" w:semiHidden="1" w:unhideWhenUsed="1"/>
-    <w:lsdException w:name="Outline List 2" w:semiHidden="1" w:unhideWhenUsed="1"/>
-    <w:lsdException w:name="Outline List 3" w:semiHidden="1" w:unhideWhenUsed="1"/>
-    <w:lsdException w:name="Table Simple 1" w:semiHidden="1" w:unhideWhenUsed="1"/>
-    <w:lsdException w:name="Table Simple 2" w:semiHidden="1" w:unhideWhenUsed="1"/>
-    <w:lsdException w:name="Table Simple 3" w:semiHidden="1" w:unhideWhenUsed="1"/>
-    <w:lsdException w:name="Table Classic 1" w:semiHidden="1" w:unhideWhenUsed="1"/>
-    <w:lsdException w:name="Table Classic 2" w:semiHidden="1" w:unhideWhenUsed="1"/>
-    <w:lsdException w:name="Table Classic 3" w:semiHidden="1" w:unhideWhenUsed="1"/>
-    <w:lsdException w:name="Table Classic 4" w:semiHidden="1" w:unhideWhenUsed="1"/>
-    <w:lsdException w:name="Table Colorful 1" w:semiHidden="1" w:unhideWhenUsed="1"/>
-    <w:lsdException w:name="Table Colorful 2" w:semiHidden="1" w:unhideWhenUsed="1"/>
-    <w:lsdException w:name="Table Colorful 3" w:semiHidden="1" w:unhideWhenUsed="1"/>
-    <w:lsdException w:name="Table Columns 1" w:semiHidden="1" w:unhideWhenUsed="1"/>
-    <w:lsdException w:name="Table Columns 2" w:semiHidden="1" w:unhideWhenUsed="1"/>
-    <w:lsdException w:name="Table Columns 3" w:semiHidden="1" w:unhideWhenUsed="1"/>
-    <w:lsdException w:name="Table Columns 4" w:semiHidden="1" w:unhideWhenUsed="1"/>
-    <w:lsdException w:name="Table Columns 5" w:semiHidden="1" w:unhideWhenUsed="1"/>
-    <w:lsdException w:name="Table Grid 1" w:semiHidden="1" w:unhideWhenUsed="1"/>
-    <w:lsdException w:name="Table Grid 2" w:semiHidden="1" w:unhideWhenUsed="1"/>
-    <w:lsdException w:name="Table Grid 3" w:semiHidden="1" w:unhideWhenUsed="1"/>
-    <w:lsdException w:name="Table Grid 4" w:semiHidden="1" w:unhideWhenUsed="1"/>
-    <w:lsdException w:name="Table Grid 5" w:semiHidden="1" w:unhideWhenUsed="1"/>
-    <w:lsdException w:name="Table Grid 6" w:semiHidden="1" w:unhideWhenUsed="1"/>
-    <w:lsdException w:name="Table Grid 7" w:semiHidden="1" w:unhideWhenUsed="1"/>
-    <w:lsdException w:name="Table Grid 8" w:semiHidden="1" w:unhideWhenUsed="1"/>
-    <w:lsdException w:name="Table List 1" w:semiHidden="1" w:unhideWhenUsed="1"/>
-    <w:lsdException w:name="Table List 2" w:semiHidden="1" w:unhideWhenUsed="1"/>
-    <w:lsdException w:name="Table List 3" w:semiHidden="1" w:unhideWhenUsed="1"/>
-    <w:lsdException w:name="Table List 4" w:semiHidden="1" w:unhideWhenUsed="1"/>
-    <w:lsdException w:name="Table List 5" w:semiHidden="1" w:unhideWhenUsed="1"/>
-    <w:lsdException w:name="Table List 6" w:semiHidden="1" w:unhideWhenUsed="1"/>
-    <w:lsdException w:name="Table List 7" w:semiHidden="1" w:unhideWhenUsed="1"/>
-    <w:lsdException w:name="Table List 8" w:semiHidden="1" w:unhideWhenUsed="1"/>
-    <w:lsdException w:name="Table 3D effects 1" w:semiHidden="1" w:unhideWhenUsed="1"/>
-    <w:lsdException w:name="Table 3D effects 2" w:semiHidden="1" w:unhideWhenUsed="1"/>
-    <w:lsdException w:name="Table 3D effects 3" w:semiHidden="1" w:unhideWhenUsed="1"/>
-    <w:lsdException w:name="Table Contemporary" w:semiHidden="1" w:unhideWhenUsed="1"/>
-    <w:lsdException w:name="Table Elegant" w:semiHidden="1" w:unhideWhenUsed="1"/>
-    <w:lsdException w:name="Table Professional" w:semiHidden="1" w:unhideWhenUsed="1"/>
-    <w:lsdException w:name="Table Subtle 1" w:semiHidden="1" w:unhideWhenUsed="1"/>
-    <w:lsdException w:name="Table Subtle 2" w:semiHidden="1" w:unhideWhenUsed="1"/>
-    <w:lsdException w:name="Table Web 1" w:semiHidden="1" w:unhideWhenUsed="1"/>
-    <w:lsdException w:name="Table Web 2" w:semiHidden="1" w:unhideWhenUsed="1"/>
-    <w:lsdException w:name="Table Web 3" w:semiHidden="1" w:unhideWhenUsed="1"/>
-    <w:lsdException w:name="Balloon Text" w:semiHidden="1" w:unhideWhenUsed="1"/>
-    <w:lsdException w:name="Table Grid" w:uiPriority="39"/>
-    <w:lsdException w:name="Table Theme" w:semiHidden="1" w:unhideWhenUsed="1"/>
-    <w:lsdException w:name="Placeholder Text" w:semiHidden="1"/>
-    <w:lsdException w:name="No Spacing" w:uiPriority="1" w:qFormat="1"/>
-    <w:lsdException w:name="Light Shading" w:uiPriority="60"/>
-    <w:lsdException w:name="Light List" w:uiPriority="61"/>
-    <w:lsdException w:name="Light Grid" w:uiPriority="62"/>
-    <w:lsdException w:name="Medium Shading 1" w:uiPriority="63"/>
-    <w:lsdException w:name="Medium Shading 2" w:uiPriority="64"/>
-    <w:lsdException w:name="Medium List 1" w:uiPriority="65"/>
-    <w:lsdException w:name="Medium List 2" w:uiPriority="66"/>
-    <w:lsdException w:name="Medium Grid 1" w:uiPriority="67"/>
-    <w:lsdException w:name="Medium Grid 2" w:uiPriority="68"/>
-    <w:lsdException w:name="Medium Grid 3" w:uiPriority="69"/>
-    <w:lsdException w:name="Dark List" w:uiPriority="70"/>
-    <w:lsdException w:name="Colorful Shading" w:uiPriority="71"/>
-    <w:lsdException w:name="Colorful List" w:uiPriority="72"/>
-    <w:lsdException w:name="Colorful Grid" w:uiPriority="73"/>
-    <w:lsdException w:name="Light Shading Accent 1" w:uiPriority="60"/>
-    <w:lsdException w:name="Light List Accent 1" w:uiPriority="61"/>
-    <w:lsdException w:name="Light Grid Accent 1" w:uiPriority="62"/>
-    <w:lsdException w:name="Medium Shading 1 Accent 1" w:uiPriority="63"/>
-    <w:lsdException w:name="Medium Shading 2 Accent 1" w:uiPriority="64"/>
-    <w:lsdException w:name="Medium List 1 Accent 1" w:uiPriority="65"/>
-    <w:lsdException w:name="Revision" w:semiHidden="1"/>
-    <w:lsdException w:name="List Paragraph" w:uiPriority="34" w:qFormat="1"/>
-    <w:lsdException w:name="Quote" w:uiPriority="29" w:qFormat="1"/>
-    <w:lsdException w:name="Intense Quote" w:uiPriority="30" w:qFormat="1"/>
-    <w:lsdException w:name="Medium List 2 Accent 1" w:uiPriority="66"/>
-    <w:lsdException w:name="Medium Grid 1 Accent 1" w:uiPriority="67"/>
-    <w:lsdException w:name="Medium Grid 2 Accent 1" w:uiPriority="68"/>
-    <w:lsdException w:name="Medium Grid 3 Accent 1" w:uiPriority="69"/>
-    <w:lsdException w:name="Dark List Accent 1" w:uiPriority="70"/>
-    <w:lsdException w:name="Colorful Shading Accent 1" w:uiPriority="71"/>
-    <w:lsdException w:name="Colorful List Accent 1" w:uiPriority="72"/>
-    <w:lsdException w:name="Colorful Grid Accent 1" w:uiPriority="73"/>
-    <w:lsdException w:name="Light Shading Accent 2" w:uiPriority="60"/>
-    <w:lsdException w:name="Light List Accent 2" w:uiPriority="61"/>
-    <w:lsdException w:name="Light Grid Accent 2" w:uiPriority="62"/>
-    <w:lsdException w:name="Medium Shading 1 Accent 2" w:uiPriority="63"/>
-    <w:lsdException w:name="Medium Shading 2 Accent 2" w:uiPriority="64"/>
-    <w:lsdException w:name="Medium List 1 Accent 2" w:uiPriority="65"/>
-    <w:lsdException w:name="Medium List 2 Accent 2" w:uiPriority="66"/>
-    <w:lsdException w:name="Medium Grid 1 Accent 2" w:uiPriority="67"/>
-    <w:lsdException w:name="Medium Grid 2 Accent 2" w:uiPriority="68"/>
-    <w:lsdException w:name="Medium Grid 3 Accent 2" w:uiPriority="69"/>
-    <w:lsdException w:name="Dark List Accent 2" w:uiPriority="70"/>
-    <w:lsdException w:name="Colorful Shading Accent 2" w:uiPriority="71"/>
-    <w:lsdException w:name="Colorful List Accent 2" w:uiPriority="72"/>
-    <w:lsdException w:name="Colorful Grid Accent 2" w:uiPriority="73"/>
-    <w:lsdException w:name="Light Shading Accent 3" w:uiPriority="60"/>
-    <w:lsdException w:name="Light List Accent 3" w:uiPriority="61"/>
-    <w:lsdException w:name="Light Grid Accent 3" w:uiPriority="62"/>
-    <w:lsdException w:name="Medium Shading 1 Accent 3" w:uiPriority="63"/>
-    <w:lsdException w:name="Medium Shading 2 Accent 3" w:uiPriority="64"/>
-    <w:lsdException w:name="Medium List 1 Accent 3" w:uiPriority="65"/>
-    <w:lsdException w:name="Medium List 2 Accent 3" w:uiPriority="66"/>
-    <w:lsdException w:name="Medium Grid 1 Accent 3" w:uiPriority="67"/>
-    <w:lsdException w:name="Medium Grid 2 Accent 3" w:uiPriority="68"/>
-    <w:lsdException w:name="Medium Grid 3 Accent 3" w:uiPriority="69"/>
-    <w:lsdException w:name="Dark List Accent 3" w:uiPriority="70"/>
-    <w:lsdException w:name="Colorful Shading Accent 3" w:uiPriority="71"/>
-    <w:lsdException w:name="Colorful List Accent 3" w:uiPriority="72"/>
-    <w:lsdException w:name="Colorful Grid Accent 3" w:uiPriority="73"/>
-    <w:lsdException w:name="Light Shading Accent 4" w:uiPriority="60"/>
-    <w:lsdException w:name="Light List Accent 4" w:uiPriority="61"/>
-    <w:lsdException w:name="Light Grid Accent 4" w:uiPriority="62"/>
-    <w:lsdException w:name="Medium Shading 1 Accent 4" w:uiPriority="63"/>
-    <w:lsdException w:name="Medium Shading 2 Accent 4" w:uiPriority="64"/>
-    <w:lsdException w:name="Medium List 1 Accent 4" w:uiPriority="65"/>
-    <w:lsdException w:name="Medium List 2 Accent 4" w:uiPriority="66"/>
-    <w:lsdException w:name="Medium Grid 1 Accent 4" w:uiPriority="67"/>
-    <w:lsdException w:name="Medium Grid 2 Accent 4" w:uiPriority="68"/>
-    <w:lsdException w:name="Medium Grid 3 Accent 4" w:uiPriority="69"/>
-    <w:lsdException w:name="Dark List Accent 4" w:uiPriority="70"/>
-    <w:lsdException w:name="Colorful Shading Accent 4" w:uiPriority="71"/>
-    <w:lsdException w:name="Colorful List Accent 4" w:uiPriority="72"/>
-    <w:lsdException w:name="Colorful Grid Accent 4" w:uiPriority="73"/>
-    <w:lsdException w:name="Light Shading Accent 5" w:uiPriority="60"/>
-    <w:lsdException w:name="Light List Accent 5" w:uiPriority="61"/>
-    <w:lsdException w:name="Light Grid Accent 5" w:uiPriority="62"/>
-    <w:lsdException w:name="Medium Shading 1 Accent 5" w:uiPriority="63"/>
-    <w:lsdException w:name="Medium Shading 2 Accent 5" w:uiPriority="64"/>
-    <w:lsdException w:name="Medium List 1 Accent 5" w:uiPriority="65"/>
-    <w:lsdException w:name="Medium List 2 Accent 5" w:uiPriority="66"/>
-    <w:lsdException w:name="Medium Grid 1 Accent 5" w:uiPriority="67"/>
-    <w:lsdException w:name="Medium Grid 2 Accent 5" w:uiPriority="68"/>
-    <w:lsdException w:name="Medium Grid 3 Accent 5" w:uiPriority="69"/>
-    <w:lsdException w:name="Dark List Accent 5" w:uiPriority="70"/>
-    <w:lsdException w:name="Colorful Shading Accent 5" w:uiPriority="71"/>
-    <w:lsdException w:name="Colorful List Accent 5" w:uiPriority="72"/>
-    <w:lsdException w:name="Colorful Grid Accent 5" w:uiPriority="73"/>
-    <w:lsdException w:name="Light Shading Accent 6" w:uiPriority="60"/>
-    <w:lsdException w:name="Light List Accent 6" w:uiPriority="61"/>
-    <w:lsdException w:name="Light Grid Accent 6" w:uiPriority="62"/>
-    <w:lsdException w:name="Medium Shading 1 Accent 6" w:uiPriority="63"/>
-    <w:lsdException w:name="Medium Shading 2 Accent 6" w:uiPriority="64"/>
-    <w:lsdException w:name="Medium List 1 Accent 6" w:uiPriority="65"/>
-    <w:lsdException w:name="Medium List 2 Accent 6" w:uiPriority="66"/>
-    <w:lsdException w:name="Medium Grid 1 Accent 6" w:uiPriority="67"/>
-    <w:lsdException w:name="Medium Grid 2 Accent 6" w:uiPriority="68"/>
-    <w:lsdException w:name="Medium Grid 3 Accent 6" w:uiPriority="69"/>
-    <w:lsdException w:name="Dark List Accent 6" w:uiPriority="70"/>
-    <w:lsdException w:name="Colorful Shading Accent 6" w:uiPriority="71"/>
-    <w:lsdException w:name="Colorful List Accent 6" w:uiPriority="72"/>
-    <w:lsdException w:name="Colorful Grid Accent 6" w:uiPriority="73"/>
-    <w:lsdException w:name="Subtle Emphasis" w:uiPriority="19" w:qFormat="1"/>
-    <w:lsdException w:name="Intense Emphasis" w:uiPriority="21" w:qFormat="1"/>
-    <w:lsdException w:name="Subtle Reference" w:uiPriority="31" w:qFormat="1"/>
-    <w:lsdException w:name="Intense Reference" w:uiPriority="32" w:qFormat="1"/>
-    <w:lsdException w:name="Book Title" w:uiPriority="33" w:qFormat="1"/>
-    <w:lsdException w:name="Bibliography" w:semiHidden="1" w:uiPriority="37" w:unhideWhenUsed="1"/>
-    <w:lsdException w:name="TOC Heading" w:semiHidden="1" w:uiPriority="39" w:unhideWhenUsed="1" w:qFormat="1"/>
-    <w:lsdException w:name="Plain Table 1" w:uiPriority="41"/>
-    <w:lsdException w:name="Plain Table 2" w:uiPriority="42"/>
-    <w:lsdException w:name="Plain Table 3" w:uiPriority="43"/>
-    <w:lsdException w:name="Plain Table 4" w:uiPriority="44"/>
-    <w:lsdException w:name="Plain Table 5" w:uiPriority="45"/>
-    <w:lsdException w:name="Grid Table Light" w:uiPriority="40"/>
-    <w:lsdException w:name="Grid Table 1 Light" w:uiPriority="46"/>
-    <w:lsdException w:name="Grid Table 2" w:uiPriority="47"/>
-    <w:lsdException w:name="Grid Table 3" w:uiPriority="48"/>
-    <w:lsdException w:name="Grid Table 4" w:uiPriority="49"/>
-    <w:lsdException w:name="Grid Table 5 Dark" w:uiPriority="50"/>
-    <w:lsdException w:name="Grid Table 6 Colorful" w:uiPriority="51"/>
-    <w:lsdException w:name="Grid Table 7 Colorful" w:uiPriority="52"/>
-    <w:lsdException w:name="Grid Table 1 Light Accent 1" w:uiPriority="46"/>
-    <w:lsdException w:name="Grid Table 2 Accent 1" w:uiPriority="47"/>
-    <w:lsdException w:name="Grid Table 3 Accent 1" w:uiPriority="48"/>
-    <w:lsdException w:name="Grid Table 4 Accent 1" w:uiPriority="49"/>
-    <w:lsdException w:name="Grid Table 5 Dark Accent 1" w:uiPriority="50"/>
-    <w:lsdException w:name="Grid Table 6 Colorful Accent 1" w:uiPriority="51"/>
-    <w:lsdException w:name="Grid Table 7 Colorful Accent 1" w:uiPriority="52"/>
-    <w:lsdException w:name="Grid Table 1 Light Accent 2" w:uiPriority="46"/>
-    <w:lsdException w:name="Grid Table 2 Accent 2" w:uiPriority="47"/>
-    <w:lsdException w:name="Grid Table 3 Accent 2" w:uiPriority="48"/>
-    <w:lsdException w:name="Grid Table 4 Accent 2" w:uiPriority="49"/>
-    <w:lsdException w:name="Grid Table 5 Dark Accent 2" w:uiPriority="50"/>
-    <w:lsdException w:name="Grid Table 6 Colorful Accent 2" w:uiPriority="51"/>
-    <w:lsdException w:name="Grid Table 7 Colorful Accent 2" w:uiPriority="52"/>
-    <w:lsdException w:name="Grid Table 1 Light Accent 3" w:uiPriority="46"/>
-    <w:lsdException w:name="Grid Table 2 Accent 3" w:uiPriority="47"/>
-    <w:lsdException w:name="Grid Table 3 Accent 3" w:uiPriority="48"/>
-    <w:lsdException w:name="Grid Table 4 Accent 3" w:uiPriority="49"/>
-    <w:lsdException w:name="Grid Table 5 Dark Accent 3" w:uiPriority="50"/>
-    <w:lsdException w:name="Grid Table 6 Colorful Accent 3" w:uiPriority="51"/>
-    <w:lsdException w:name="Grid Table 7 Colorful Accent 3" w:uiPriority="52"/>
-    <w:lsdException w:name="Grid Table 1 Light Accent 4" w:uiPriority="46"/>
-    <w:lsdException w:name="Grid Table 2 Accent 4" w:uiPriority="47"/>
-    <w:lsdException w:name="Grid Table 3 Accent 4" w:uiPriority="48"/>
-    <w:lsdException w:name="Grid Table 4 Accent 4" w:uiPriority="49"/>
-    <w:lsdException w:name="Grid Table 5 Dark Accent 4" w:uiPriority="50"/>
-    <w:lsdException w:name="Grid Table 6 Colorful Accent 4" w:uiPriority="51"/>
-    <w:lsdException w:name="Grid Table 7 Colorful Accent 4" w:uiPriority="52"/>
-    <w:lsdException w:name="Grid Table 1 Light Accent 5" w:uiPriority="46"/>
-    <w:lsdException w:name="Grid Table 2 Accent 5" w:uiPriority="47"/>
-    <w:lsdException w:name="Grid Table 3 Accent 5" w:uiPriority="48"/>
-    <w:lsdException w:name="Grid Table 4 Accent 5" w:uiPriority="49"/>
-    <w:lsdException w:name="Grid Table 5 Dark Accent 5" w:uiPriority="50"/>
-    <w:lsdException w:name="Grid Table 6 Colorful Accent 5" w:uiPriority="51"/>
-    <w:lsdException w:name="Grid Table 7 Colorful Accent 5" w:uiPriority="52"/>
-    <w:lsdException w:name="Grid Table 1 Light Accent 6" w:uiPriority="46"/>
-    <w:lsdException w:name="Grid Table 2 Accent 6" w:uiPriority="47"/>
-    <w:lsdException w:name="Grid Table 3 Accent 6" w:uiPriority="48"/>
-    <w:lsdException w:name="Grid Table 4 Accent 6" w:uiPriority="49"/>
-    <w:lsdException w:name="Grid Table 5 Dark Accent 6" w:uiPriority="50"/>
-    <w:lsdException w:name="Grid Table 6 Colorful Accent 6" w:uiPriority="51"/>
-    <w:lsdException w:name="Grid Table 7 Colorful Accent 6" w:uiPriority="52"/>
-    <w:lsdException w:name="List Table 1 Light" w:uiPriority="46"/>
-    <w:lsdException w:name="List Table 2" w:uiPriority="47"/>
-    <w:lsdException w:name="List Table 3" w:uiPriority="48"/>
-    <w:lsdException w:name="List Table 4" w:uiPriority="49"/>
-    <w:lsdException w:name="List Table 5 Dark" w:uiPriority="50"/>
-    <w:lsdException w:name="List Table 6 Colorful" w:uiPriority="51"/>
-    <w:lsdException w:name="List Table 7 Colorful" w:uiPriority="52"/>
-    <w:lsdException w:name="List Table 1 Light Accent 1" w:uiPriority="46"/>
-    <w:lsdException w:name="List Table 2 Accent 1" w:uiPriority="47"/>
-    <w:lsdException w:name="List Table 3 Accent 1" w:uiPriority="48"/>
-    <w:lsdException w:name="List Table 4 Accent 1" w:uiPriority="49"/>
-    <w:lsdException w:name="List Table 5 Dark Accent 1" w:uiPriority="50"/>
-    <w:lsdException w:name="List Table 6 Colorful Accent 1" w:uiPriority="51"/>
-    <w:lsdException w:name="List Table 7 Colorful Accent 1" w:uiPriority="52"/>
-    <w:lsdException w:name="List Table 1 Light Accent 2" w:uiPriority="46"/>
-    <w:lsdException w:name="List Table 2 Accent 2" w:uiPriority="47"/>
-    <w:lsdException w:name="List Table 3 Accent 2" w:uiPriority="48"/>
-    <w:lsdException w:name="List Table 4 Accent 2" w:uiPriority="49"/>
-    <w:lsdException w:name="List Table 5 Dark Accent 2" w:uiPriority="50"/>
-    <w:lsdException w:name="List Table 6 Colorful Accent 2" w:uiPriority="51"/>
-    <w:lsdException w:name="List Table 7 Colorful Accent 2" w:uiPriority="52"/>
-    <w:lsdException w:name="List Table 1 Light Accent 3" w:uiPriority="46"/>
-    <w:lsdException w:name="List Table 2 Accent 3" w:uiPriority="47"/>
-    <w:lsdException w:name="List Table 3 Accent 3" w:uiPriority="48"/>
-    <w:lsdException w:name="List Table 4 Accent 3" w:uiPriority="49"/>
-    <w:lsdException w:name="List Table 5 Dark Accent 3" w:uiPriority="50"/>
-    <w:lsdException w:name="List Table 6 Colorful Accent 3" w:uiPriority="51"/>
-    <w:lsdException w:name="List Table 7 Colorful Accent 3" w:uiPriority="52"/>
-    <w:lsdException w:name="List Table 1 Light Accent 4" w:uiPriority="46"/>
-    <w:lsdException w:name="List Table 2 Accent 4" w:uiPriority="47"/>
-    <w:lsdException w:name="List Table 3 Accent 4" w:uiPriority="48"/>
-    <w:lsdException w:name="List Table 4 Accent 4" w:uiPriority="49"/>
-    <w:lsdException w:name="List Table 5 Dark Accent 4" w:uiPriority="50"/>
-    <w:lsdException w:name="List Table 6 Colorful Accent 4" w:uiPriority="51"/>
-    <w:lsdException w:name="List Table 7 Colorful Accent 4" w:uiPriority="52"/>
-    <w:lsdException w:name="List Table 1 Light Accent 5" w:uiPriority="46"/>
-    <w:lsdException w:name="List Table 2 Accent 5" w:uiPriority="47"/>
-    <w:lsdException w:name="List Table 3 Accent 5" w:uiPriority="48"/>
-    <w:lsdException w:name="List Table 4 Accent 5" w:uiPriority="49"/>
-    <w:lsdException w:name="List Table 5 Dark Accent 5" w:uiPriority="50"/>
-    <w:lsdException w:name="List Table 6 Colorful Accent 5" w:uiPriority="51"/>
-    <w:lsdException w:name="List Table 7 Colorful Accent 5" w:uiPriority="52"/>
-    <w:lsdException w:name="List Table 1 Light Accent 6" w:uiPriority="46"/>
-    <w:lsdException w:name="List Table 2 Accent 6" w:uiPriority="47"/>
-    <w:lsdException w:name="List Table 3 Accent 6" w:uiPriority="48"/>
-    <w:lsdException w:name="List Table 4 Accent 6" w:uiPriority="49"/>
-    <w:lsdException w:name="List Table 5 Dark Accent 6" w:uiPriority="50"/>
-    <w:lsdException w:name="List Table 6 Colorful Accent 6" w:uiPriority="51"/>
-    <w:lsdException w:name="List Table 7 Colorful Accent 6" w:uiPriority="52"/>
+  <w:latentStyles w:defLockedState="0" w:defUIPriority="99" w:defSemiHidden="1" w:defUnhideWhenUsed="1" w:defQFormat="0" w:count="276">
+    <w:lsdException w:name="Normal" w:semiHidden="0" w:uiPriority="0" w:unhideWhenUsed="0" w:qFormat="1"/>
+    <w:lsdException w:name="heading 1" w:semiHidden="0" w:uiPriority="9" w:unhideWhenUsed="0" w:qFormat="1"/>
+    <w:lsdException w:name="heading 2" w:uiPriority="9" w:qFormat="1"/>
+    <w:lsdException w:name="heading 3" w:uiPriority="9" w:qFormat="1"/>
+    <w:lsdException w:name="heading 4" w:uiPriority="9" w:qFormat="1"/>
+    <w:lsdException w:name="heading 5" w:uiPriority="9" w:qFormat="1"/>
+    <w:lsdException w:name="heading 6" w:uiPriority="9" w:qFormat="1"/>
+    <w:lsdException w:name="heading 7" w:uiPriority="9" w:qFormat="1"/>
+    <w:lsdException w:name="heading 8" w:uiPriority="9" w:qFormat="1"/>
+    <w:lsdException w:name="heading 9" w:uiPriority="9" w:qFormat="1"/>
+    <w:lsdException w:name="toc 1" w:uiPriority="39"/>
+    <w:lsdException w:name="toc 2" w:uiPriority="39"/>
+    <w:lsdException w:name="toc 3" w:uiPriority="39"/>
+    <w:lsdException w:name="toc 4" w:uiPriority="39"/>
+    <w:lsdException w:name="toc 5" w:uiPriority="39"/>
+    <w:lsdException w:name="toc 6" w:uiPriority="39"/>
+    <w:lsdException w:name="toc 7" w:uiPriority="39"/>
+    <w:lsdException w:name="toc 8" w:uiPriority="39"/>
+    <w:lsdException w:name="toc 9" w:uiPriority="39"/>
+    <w:lsdException w:name="caption" w:uiPriority="35" w:qFormat="1"/>
+    <w:lsdException w:name="Title" w:semiHidden="0" w:uiPriority="10" w:unhideWhenUsed="0" w:qFormat="1"/>
+    <w:lsdException w:name="Default Paragraph Font" w:uiPriority="1"/>
+    <w:lsdException w:name="Subtitle" w:semiHidden="0" w:uiPriority="11" w:unhideWhenUsed="0" w:qFormat="1"/>
+    <w:lsdException w:name="Strong" w:semiHidden="0" w:uiPriority="22" w:unhideWhenUsed="0" w:qFormat="1"/>
+    <w:lsdException w:name="Emphasis" w:semiHidden="0" w:uiPriority="20" w:unhideWhenUsed="0" w:qFormat="1"/>
+    <w:lsdException w:name="Table Grid" w:semiHidden="0" w:uiPriority="39" w:unhideWhenUsed="0"/>
+    <w:lsdException w:name="Note Level 1" w:semiHidden="0" w:unhideWhenUsed="0"/>
+    <w:lsdException w:name="Note Level 2" w:semiHidden="0" w:unhideWhenUsed="0"/>
+    <w:lsdException w:name="Note Level 3" w:semiHidden="0" w:unhideWhenUsed="0"/>
+    <w:lsdException w:name="Note Level 4" w:semiHidden="0" w:unhideWhenUsed="0"/>
+    <w:lsdException w:name="Note Level 5" w:semiHidden="0" w:unhideWhenUsed="0"/>
+    <w:lsdException w:name="Note Level 6" w:semiHidden="0" w:unhideWhenUsed="0"/>
+    <w:lsdException w:name="Note Level 7" w:semiHidden="0" w:unhideWhenUsed="0"/>
+    <w:lsdException w:name="Note Level 8" w:semiHidden="0" w:unhideWhenUsed="0"/>
+    <w:lsdException w:name="Note Level 9" w:semiHidden="0" w:unhideWhenUsed="0"/>
+    <w:lsdException w:name="Placeholder Text" w:unhideWhenUsed="0"/>
+    <w:lsdException w:name="No Spacing" w:semiHidden="0" w:uiPriority="1" w:unhideWhenUsed="0" w:qFormat="1"/>
+    <w:lsdException w:name="Light Shading" w:semiHidden="0" w:uiPriority="60" w:unhideWhenUsed="0"/>
+    <w:lsdException w:name="Light List" w:semiHidden="0" w:uiPriority="61" w:unhideWhenUsed="0"/>
+    <w:lsdException w:name="Light Grid" w:semiHidden="0" w:uiPriority="62" w:unhideWhenUsed="0"/>
+    <w:lsdException w:name="Medium Shading 1" w:semiHidden="0" w:uiPriority="63" w:unhideWhenUsed="0"/>
+    <w:lsdException w:name="Medium Shading 2" w:semiHidden="0" w:uiPriority="64" w:unhideWhenUsed="0"/>
+    <w:lsdException w:name="Medium List 1" w:semiHidden="0" w:uiPriority="65" w:unhideWhenUsed="0"/>
+    <w:lsdException w:name="Medium List 2" w:semiHidden="0" w:uiPriority="66" w:unhideWhenUsed="0"/>
+    <w:lsdException w:name="Medium Grid 1" w:semiHidden="0" w:uiPriority="67" w:unhideWhenUsed="0"/>
+    <w:lsdException w:name="Medium Grid 2" w:semiHidden="0" w:uiPriority="68" w:unhideWhenUsed="0"/>
+    <w:lsdException w:name="Medium Grid 3" w:semiHidden="0" w:uiPriority="69" w:unhideWhenUsed="0"/>
+    <w:lsdException w:name="Dark List" w:semiHidden="0" w:uiPriority="70" w:unhideWhenUsed="0"/>
+    <w:lsdException w:name="Colorful Shading" w:semiHidden="0" w:uiPriority="71" w:unhideWhenUsed="0"/>
+    <w:lsdException w:name="Colorful List" w:semiHidden="0" w:uiPriority="72" w:unhideWhenUsed="0"/>
+    <w:lsdException w:name="Colorful Grid" w:semiHidden="0" w:uiPriority="73" w:unhideWhenUsed="0"/>
+    <w:lsdException w:name="Light Shading Accent 1" w:semiHidden="0" w:uiPriority="60" w:unhideWhenUsed="0"/>
+    <w:lsdException w:name="Light List Accent 1" w:semiHidden="0" w:uiPriority="61" w:unhideWhenUsed="0"/>
+    <w:lsdException w:name="Light Grid Accent 1" w:semiHidden="0" w:uiPriority="62" w:unhideWhenUsed="0"/>
+    <w:lsdException w:name="Medium Shading 1 Accent 1" w:semiHidden="0" w:uiPriority="63" w:unhideWhenUsed="0"/>
+    <w:lsdException w:name="Medium Shading 2 Accent 1" w:semiHidden="0" w:uiPriority="64" w:unhideWhenUsed="0"/>
+    <w:lsdException w:name="Medium List 1 Accent 1" w:semiHidden="0" w:uiPriority="65" w:unhideWhenUsed="0"/>
+    <w:lsdException w:name="Revision" w:unhideWhenUsed="0"/>
+    <w:lsdException w:name="List Paragraph" w:semiHidden="0" w:uiPriority="34" w:unhideWhenUsed="0" w:qFormat="1"/>
+    <w:lsdException w:name="Quote" w:semiHidden="0" w:uiPriority="29" w:unhideWhenUsed="0" w:qFormat="1"/>
+    <w:lsdException w:name="Intense Quote" w:semiHidden="0" w:uiPriority="30" w:unhideWhenUsed="0" w:qFormat="1"/>
+    <w:lsdException w:name="Medium List 2 Accent 1" w:semiHidden="0" w:uiPriority="66" w:unhideWhenUsed="0"/>
+    <w:lsdException w:name="Medium Grid 1 Accent 1" w:semiHidden="0" w:uiPriority="67" w:unhideWhenUsed="0"/>
+    <w:lsdException w:name="Medium Grid 2 Accent 1" w:semiHidden="0" w:uiPriority="68" w:unhideWhenUsed="0"/>
+    <w:lsdException w:name="Medium Grid 3 Accent 1" w:semiHidden="0" w:uiPriority="69" w:unhideWhenUsed="0"/>
+    <w:lsdException w:name="Dark List Accent 1" w:semiHidden="0" w:uiPriority="70" w:unhideWhenUsed="0"/>
+    <w:lsdException w:name="Colorful Shading Accent 1" w:semiHidden="0" w:uiPriority="71" w:unhideWhenUsed="0"/>
+    <w:lsdException w:name="Colorful List Accent 1" w:semiHidden="0" w:uiPriority="72" w:unhideWhenUsed="0"/>
+    <w:lsdException w:name="Colorful Grid Accent 1" w:semiHidden="0" w:uiPriority="73" w:unhideWhenUsed="0"/>
+    <w:lsdException w:name="Light Shading Accent 2" w:semiHidden="0" w:uiPriority="60" w:unhideWhenUsed="0"/>
+    <w:lsdException w:name="Light List Accent 2" w:semiHidden="0" w:uiPriority="61" w:unhideWhenUsed="0"/>
+    <w:lsdException w:name="Light Grid Accent 2" w:semiHidden="0" w:uiPriority="62" w:unhideWhenUsed="0"/>
+    <w:lsdException w:name="Medium Shading 1 Accent 2" w:semiHidden="0" w:uiPriority="63" w:unhideWhenUsed="0"/>
+    <w:lsdException w:name="Medium Shading 2 Accent 2" w:semiHidden="0" w:uiPriority="64" w:unhideWhenUsed="0"/>
+    <w:lsdException w:name="Medium List 1 Accent 2" w:semiHidden="0" w:uiPriority="65" w:unhideWhenUsed="0"/>
+    <w:lsdException w:name="Medium List 2 Accent 2" w:semiHidden="0" w:uiPriority="66" w:unhideWhenUsed="0"/>
+    <w:lsdException w:name="Medium Grid 1 Accent 2" w:semiHidden="0" w:uiPriority="67" w:unhideWhenUsed="0"/>
+    <w:lsdException w:name="Medium Grid 2 Accent 2" w:semiHidden="0" w:uiPriority="68" w:unhideWhenUsed="0"/>
+    <w:lsdException w:name="Medium Grid 3 Accent 2" w:semiHidden="0" w:uiPriority="69" w:unhideWhenUsed="0"/>
+    <w:lsdException w:name="Dark List Accent 2" w:semiHidden="0" w:uiPriority="70" w:unhideWhenUsed="0"/>
+    <w:lsdException w:name="Colorful Shading Accent 2" w:semiHidden="0" w:uiPriority="71" w:unhideWhenUsed="0"/>
+    <w:lsdException w:name="Colorful List Accent 2" w:semiHidden="0" w:uiPriority="72" w:unhideWhenUsed="0"/>
+    <w:lsdException w:name="Colorful Grid Accent 2" w:semiHidden="0" w:uiPriority="73" w:unhideWhenUsed="0"/>
+    <w:lsdException w:name="Light Shading Accent 3" w:semiHidden="0" w:uiPriority="60" w:unhideWhenUsed="0"/>
+    <w:lsdException w:name="Light List Accent 3" w:semiHidden="0" w:uiPriority="61" w:unhideWhenUsed="0"/>
+    <w:lsdException w:name="Light Grid Accent 3" w:semiHidden="0" w:uiPriority="62" w:unhideWhenUsed="0"/>
+    <w:lsdException w:name="Medium Shading 1 Accent 3" w:semiHidden="0" w:uiPriority="63" w:unhideWhenUsed="0"/>
+    <w:lsdException w:name="Medium Shading 2 Accent 3" w:semiHidden="0" w:uiPriority="64" w:unhideWhenUsed="0"/>
+    <w:lsdException w:name="Medium List 1 Accent 3" w:semiHidden="0" w:uiPriority="65" w:unhideWhenUsed="0"/>
+    <w:lsdException w:name="Medium List 2 Accent 3" w:semiHidden="0" w:uiPriority="66" w:unhideWhenUsed="0"/>
+    <w:lsdException w:name="Medium Grid 1 Accent 3" w:semiHidden="0" w:uiPriority="67" w:unhideWhenUsed="0"/>
+    <w:lsdException w:name="Medium Grid 2 Accent 3" w:semiHidden="0" w:uiPriority="68" w:unhideWhenUsed="0"/>
+    <w:lsdException w:name="Medium Grid 3 Accent 3" w:semiHidden="0" w:uiPriority="69" w:unhideWhenUsed="0"/>
+    <w:lsdException w:name="Dark List Accent 3" w:semiHidden="0" w:uiPriority="70" w:unhideWhenUsed="0"/>
+    <w:lsdException w:name="Colorful Shading Accent 3" w:semiHidden="0" w:uiPriority="71" w:unhideWhenUsed="0"/>
+    <w:lsdException w:name="Colorful List Accent 3" w:semiHidden="0" w:uiPriority="72" w:unhideWhenUsed="0"/>
+    <w:lsdException w:name="Colorful Grid Accent 3" w:semiHidden="0" w:uiPriority="73" w:unhideWhenUsed="0"/>
+    <w:lsdException w:name="Light Shading Accent 4" w:semiHidden="0" w:uiPriority="60" w:unhideWhenUsed="0"/>
+    <w:lsdException w:name="Light List Accent 4" w:semiHidden="0" w:uiPriority="61" w:unhideWhenUsed="0"/>
+    <w:lsdException w:name="Light Grid Accent 4" w:semiHidden="0" w:uiPriority="62" w:unhideWhenUsed="0"/>
+    <w:lsdException w:name="Medium Shading 1 Accent 4" w:semiHidden="0" w:uiPriority="63" w:unhideWhenUsed="0"/>
+    <w:lsdException w:name="Medium Shading 2 Accent 4" w:semiHidden="0" w:uiPriority="64" w:unhideWhenUsed="0"/>
+    <w:lsdException w:name="Medium List 1 Accent 4" w:semiHidden="0" w:uiPriority="65" w:unhideWhenUsed="0"/>
+    <w:lsdException w:name="Medium List 2 Accent 4" w:semiHidden="0" w:uiPriority="66" w:unhideWhenUsed="0"/>
+    <w:lsdException w:name="Medium Grid 1 Accent 4" w:semiHidden="0" w:uiPriority="67" w:unhideWhenUsed="0"/>
+    <w:lsdException w:name="Medium Grid 2 Accent 4" w:semiHidden="0" w:uiPriority="68" w:unhideWhenUsed="0"/>
+    <w:lsdException w:name="Medium Grid 3 Accent 4" w:semiHidden="0" w:uiPriority="69" w:unhideWhenUsed="0"/>
+    <w:lsdException w:name="Dark List Accent 4" w:semiHidden="0" w:uiPriority="70" w:unhideWhenUsed="0"/>
+    <w:lsdException w:name="Colorful Shading Accent 4" w:semiHidden="0" w:uiPriority="71" w:unhideWhenUsed="0"/>
+    <w:lsdException w:name="Colorful List Accent 4" w:semiHidden="0" w:uiPriority="72" w:unhideWhenUsed="0"/>
+    <w:lsdException w:name="Colorful Grid Accent 4" w:semiHidden="0" w:uiPriority="73" w:unhideWhenUsed="0"/>
+    <w:lsdException w:name="Light Shading Accent 5" w:semiHidden="0" w:uiPriority="60" w:unhideWhenUsed="0"/>
+    <w:lsdException w:name="Light List Accent 5" w:semiHidden="0" w:uiPriority="61" w:unhideWhenUsed="0"/>
+    <w:lsdException w:name="Light Grid Accent 5" w:semiHidden="0" w:uiPriority="62" w:unhideWhenUsed="0"/>
+    <w:lsdException w:name="Medium Shading 1 Accent 5" w:semiHidden="0" w:uiPriority="63" w:unhideWhenUsed="0"/>
+    <w:lsdException w:name="Medium Shading 2 Accent 5" w:semiHidden="0" w:uiPriority="64" w:unhideWhenUsed="0"/>
+    <w:lsdException w:name="Medium List 1 Accent 5" w:semiHidden="0" w:uiPriority="65" w:unhideWhenUsed="0"/>
+    <w:lsdException w:name="Medium List 2 Accent 5" w:semiHidden="0" w:uiPriority="66" w:unhideWhenUsed="0"/>
+    <w:lsdException w:name="Medium Grid 1 Accent 5" w:semiHidden="0" w:uiPriority="67" w:unhideWhenUsed="0"/>
+    <w:lsdException w:name="Medium Grid 2 Accent 5" w:semiHidden="0" w:uiPriority="68" w:unhideWhenUsed="0"/>
+    <w:lsdException w:name="Medium Grid 3 Accent 5" w:semiHidden="0" w:uiPriority="69" w:unhideWhenUsed="0"/>
+    <w:lsdException w:name="Dark List Accent 5" w:semiHidden="0" w:uiPriority="70" w:unhideWhenUsed="0"/>
+    <w:lsdException w:name="Colorful Shading Accent 5" w:semiHidden="0" w:uiPriority="71" w:unhideWhenUsed="0"/>
+    <w:lsdException w:name="Colorful List Accent 5" w:semiHidden="0" w:uiPriority="72" w:unhideWhenUsed="0"/>
+    <w:lsdException w:name="Colorful Grid Accent 5" w:semiHidden="0" w:uiPriority="73" w:unhideWhenUsed="0"/>
+    <w:lsdException w:name="Light Shading Accent 6" w:semiHidden="0" w:uiPriority="60" w:unhideWhenUsed="0"/>
+    <w:lsdException w:name="Light List Accent 6" w:semiHidden="0" w:uiPriority="61" w:unhideWhenUsed="0"/>
+    <w:lsdException w:name="Light Grid Accent 6" w:semiHidden="0" w:uiPriority="62" w:unhideWhenUsed="0"/>
+    <w:lsdException w:name="Medium Shading 1 Accent 6" w:semiHidden="0" w:uiPriority="63" w:unhideWhenUsed="0"/>
+    <w:lsdException w:name="Medium Shading 2 Accent 6" w:semiHidden="0" w:uiPriority="64" w:unhideWhenUsed="0"/>
+    <w:lsdException w:name="Medium List 1 Accent 6" w:semiHidden="0" w:uiPriority="65" w:unhideWhenUsed="0"/>
+    <w:lsdException w:name="Medium List 2 Accent 6" w:semiHidden="0" w:uiPriority="66" w:unhideWhenUsed="0"/>
+    <w:lsdException w:name="Medium Grid 1 Accent 6" w:semiHidden="0" w:uiPriority="67" w:unhideWhenUsed="0"/>
+    <w:lsdException w:name="Medium Grid 2 Accent 6" w:semiHidden="0" w:uiPriority="68" w:unhideWhenUsed="0"/>
+    <w:lsdException w:name="Medium Grid 3 Accent 6" w:semiHidden="0" w:uiPriority="69" w:unhideWhenUsed="0"/>
+    <w:lsdException w:name="Dark List Accent 6" w:semiHidden="0" w:uiPriority="70" w:unhideWhenUsed="0"/>
+    <w:lsdException w:name="Colorful Shading Accent 6" w:semiHidden="0" w:uiPriority="71" w:unhideWhenUsed="0"/>
+    <w:lsdException w:name="Colorful List Accent 6" w:semiHidden="0" w:uiPriority="72" w:unhideWhenUsed="0"/>
+    <w:lsdException w:name="Colorful Grid Accent 6" w:semiHidden="0" w:uiPriority="73" w:unhideWhenUsed="0"/>
+    <w:lsdException w:name="Subtle Emphasis" w:semiHidden="0" w:uiPriority="19" w:unhideWhenUsed="0" w:qFormat="1"/>
+    <w:lsdException w:name="Intense Emphasis" w:semiHidden="0" w:uiPriority="21" w:unhideWhenUsed="0" w:qFormat="1"/>
+    <w:lsdException w:name="Subtle Reference" w:semiHidden="0" w:uiPriority="31" w:unhideWhenUsed="0" w:qFormat="1"/>
+    <w:lsdException w:name="Intense Reference" w:semiHidden="0" w:uiPriority="32" w:unhideWhenUsed="0" w:qFormat="1"/>
+    <w:lsdException w:name="Book Title" w:semiHidden="0" w:uiPriority="33" w:unhideWhenUsed="0" w:qFormat="1"/>
+    <w:lsdException w:name="Bibliography" w:uiPriority="37"/>
+    <w:lsdException w:name="TOC Heading" w:uiPriority="39" w:qFormat="1"/>
   </w:latentStyles>
   <w:style w:type="paragraph" w:default="1" w:styleId="a">
     <w:name w:val="Normal"/>
@@ -2448,7 +2487,503 @@
   <w:style w:type="character" w:default="1" w:styleId="a0">
     <w:name w:val="Default Paragraph Font"/>
     <w:uiPriority w:val="1"/>
+    <w:unhideWhenUsed/>
+  </w:style>
+  <w:style w:type="table" w:default="1" w:styleId="a1">
+    <w:name w:val="Normal Table"/>
+    <w:uiPriority w:val="99"/>
     <w:semiHidden/>
+    <w:unhideWhenUsed/>
+    <w:tblPr>
+      <w:tblInd w:w="0" w:type="dxa"/>
+      <w:tblCellMar>
+        <w:top w:w="0" w:type="dxa"/>
+        <w:left w:w="108" w:type="dxa"/>
+        <w:bottom w:w="0" w:type="dxa"/>
+        <w:right w:w="108" w:type="dxa"/>
+      </w:tblCellMar>
+    </w:tblPr>
+  </w:style>
+  <w:style w:type="numbering" w:default="1" w:styleId="a2">
+    <w:name w:val="No List"/>
+    <w:uiPriority w:val="99"/>
+    <w:semiHidden/>
+    <w:unhideWhenUsed/>
+  </w:style>
+  <w:style w:type="paragraph" w:styleId="a3">
+    <w:name w:val="Title"/>
+    <w:basedOn w:val="a"/>
+    <w:next w:val="a"/>
+    <w:link w:val="a4"/>
+    <w:uiPriority w:val="10"/>
+    <w:qFormat/>
+    <w:rsid w:val="005C53A5"/>
+    <w:pPr>
+      <w:spacing w:before="240" w:after="120"/>
+      <w:jc w:val="center"/>
+      <w:outlineLvl w:val="0"/>
+    </w:pPr>
+    <w:rPr>
+      <w:rFonts w:asciiTheme="majorHAnsi" w:eastAsia="ＭＳ ゴシック" w:hAnsiTheme="majorHAnsi" w:cstheme="majorBidi"/>
+      <w:sz w:val="32"/>
+      <w:szCs w:val="32"/>
+    </w:rPr>
+  </w:style>
+  <w:style w:type="character" w:customStyle="1" w:styleId="a4">
+    <w:name w:val="表題 (文字)"/>
+    <w:basedOn w:val="a0"/>
+    <w:link w:val="a3"/>
+    <w:uiPriority w:val="10"/>
+    <w:rsid w:val="005C53A5"/>
+    <w:rPr>
+      <w:rFonts w:asciiTheme="majorHAnsi" w:eastAsia="ＭＳ ゴシック" w:hAnsiTheme="majorHAnsi" w:cstheme="majorBidi"/>
+      <w:sz w:val="32"/>
+      <w:szCs w:val="32"/>
+    </w:rPr>
+  </w:style>
+  <w:style w:type="paragraph" w:styleId="a5">
+    <w:name w:val="Subtitle"/>
+    <w:basedOn w:val="a"/>
+    <w:next w:val="a"/>
+    <w:link w:val="a6"/>
+    <w:autoRedefine/>
+    <w:uiPriority w:val="11"/>
+    <w:qFormat/>
+    <w:rsid w:val="005C53A5"/>
+    <w:pPr>
+      <w:jc w:val="center"/>
+      <w:outlineLvl w:val="1"/>
+    </w:pPr>
+    <w:rPr>
+      <w:rFonts w:asciiTheme="majorHAnsi" w:eastAsia="ＭＳ ゴシック" w:hAnsiTheme="majorHAnsi" w:cstheme="majorBidi"/>
+      <w:b/>
+      <w:sz w:val="36"/>
+      <w:szCs w:val="24"/>
+      <w:u w:val="single"/>
+    </w:rPr>
+  </w:style>
+  <w:style w:type="character" w:customStyle="1" w:styleId="a6">
+    <w:name w:val="副題 (文字)"/>
+    <w:basedOn w:val="a0"/>
+    <w:link w:val="a5"/>
+    <w:uiPriority w:val="11"/>
+    <w:rsid w:val="005C53A5"/>
+    <w:rPr>
+      <w:rFonts w:asciiTheme="majorHAnsi" w:eastAsia="ＭＳ ゴシック" w:hAnsiTheme="majorHAnsi" w:cstheme="majorBidi"/>
+      <w:b/>
+      <w:sz w:val="36"/>
+      <w:szCs w:val="24"/>
+      <w:u w:val="single"/>
+    </w:rPr>
+  </w:style>
+  <w:style w:type="character" w:customStyle="1" w:styleId="10">
+    <w:name w:val="見出し 1 (文字)"/>
+    <w:basedOn w:val="a0"/>
+    <w:link w:val="1"/>
+    <w:uiPriority w:val="9"/>
+    <w:rsid w:val="00505091"/>
+    <w:rPr>
+      <w:rFonts w:asciiTheme="majorHAnsi" w:eastAsiaTheme="majorEastAsia" w:hAnsiTheme="majorHAnsi" w:cstheme="majorBidi"/>
+      <w:b/>
+      <w:sz w:val="32"/>
+      <w:szCs w:val="24"/>
+      <w:u w:val="single"/>
+    </w:rPr>
+  </w:style>
+  <w:style w:type="paragraph" w:styleId="a7">
+    <w:name w:val="Date"/>
+    <w:basedOn w:val="a"/>
+    <w:next w:val="a"/>
+    <w:link w:val="a8"/>
+    <w:uiPriority w:val="99"/>
+    <w:semiHidden/>
+    <w:unhideWhenUsed/>
+    <w:rsid w:val="00901A41"/>
+  </w:style>
+  <w:style w:type="character" w:customStyle="1" w:styleId="a8">
+    <w:name w:val="日付 (文字)"/>
+    <w:basedOn w:val="a0"/>
+    <w:link w:val="a7"/>
+    <w:uiPriority w:val="99"/>
+    <w:semiHidden/>
+    <w:rsid w:val="00901A41"/>
+  </w:style>
+  <w:style w:type="paragraph" w:customStyle="1" w:styleId="a9">
+    <w:name w:val="発行元"/>
+    <w:basedOn w:val="a"/>
+    <w:link w:val="aa"/>
+    <w:autoRedefine/>
+    <w:qFormat/>
+    <w:rsid w:val="005C53A5"/>
+    <w:pPr>
+      <w:jc w:val="right"/>
+    </w:pPr>
+  </w:style>
+  <w:style w:type="paragraph" w:styleId="ab">
+    <w:name w:val="header"/>
+    <w:basedOn w:val="a"/>
+    <w:link w:val="ac"/>
+    <w:uiPriority w:val="99"/>
+    <w:unhideWhenUsed/>
+    <w:rsid w:val="00A867FD"/>
+    <w:pPr>
+      <w:tabs>
+        <w:tab w:val="center" w:pos="4252"/>
+        <w:tab w:val="right" w:pos="8504"/>
+      </w:tabs>
+      <w:snapToGrid w:val="0"/>
+    </w:pPr>
+  </w:style>
+  <w:style w:type="character" w:customStyle="1" w:styleId="aa">
+    <w:name w:val="発行元 (文字)"/>
+    <w:basedOn w:val="a0"/>
+    <w:link w:val="a9"/>
+    <w:rsid w:val="005C53A5"/>
+  </w:style>
+  <w:style w:type="character" w:customStyle="1" w:styleId="ac">
+    <w:name w:val="ヘッダー (文字)"/>
+    <w:basedOn w:val="a0"/>
+    <w:link w:val="ab"/>
+    <w:uiPriority w:val="99"/>
+    <w:rsid w:val="00A867FD"/>
+  </w:style>
+  <w:style w:type="paragraph" w:styleId="ad">
+    <w:name w:val="footer"/>
+    <w:basedOn w:val="a"/>
+    <w:link w:val="ae"/>
+    <w:uiPriority w:val="99"/>
+    <w:unhideWhenUsed/>
+    <w:rsid w:val="00A867FD"/>
+    <w:pPr>
+      <w:tabs>
+        <w:tab w:val="center" w:pos="4252"/>
+        <w:tab w:val="right" w:pos="8504"/>
+      </w:tabs>
+      <w:snapToGrid w:val="0"/>
+    </w:pPr>
+  </w:style>
+  <w:style w:type="character" w:customStyle="1" w:styleId="ae">
+    <w:name w:val="フッター (文字)"/>
+    <w:basedOn w:val="a0"/>
+    <w:link w:val="ad"/>
+    <w:uiPriority w:val="99"/>
+    <w:rsid w:val="00A867FD"/>
+  </w:style>
+  <w:style w:type="character" w:customStyle="1" w:styleId="20">
+    <w:name w:val="見出し 2 (文字)"/>
+    <w:basedOn w:val="a0"/>
+    <w:link w:val="2"/>
+    <w:uiPriority w:val="9"/>
+    <w:rsid w:val="00505091"/>
+    <w:rPr>
+      <w:rFonts w:asciiTheme="majorHAnsi" w:eastAsiaTheme="majorEastAsia" w:hAnsiTheme="majorHAnsi" w:cstheme="majorBidi"/>
+      <w:b/>
+      <w:sz w:val="28"/>
+    </w:rPr>
+  </w:style>
+  <w:style w:type="paragraph" w:styleId="af">
+    <w:name w:val="Balloon Text"/>
+    <w:basedOn w:val="a"/>
+    <w:link w:val="af0"/>
+    <w:uiPriority w:val="99"/>
+    <w:semiHidden/>
+    <w:unhideWhenUsed/>
+    <w:rsid w:val="00D624C7"/>
+    <w:rPr>
+      <w:rFonts w:asciiTheme="majorHAnsi" w:eastAsiaTheme="majorEastAsia" w:hAnsiTheme="majorHAnsi" w:cstheme="majorBidi"/>
+      <w:sz w:val="18"/>
+      <w:szCs w:val="18"/>
+    </w:rPr>
+  </w:style>
+  <w:style w:type="character" w:customStyle="1" w:styleId="af0">
+    <w:name w:val="吹き出し (文字)"/>
+    <w:basedOn w:val="a0"/>
+    <w:link w:val="af"/>
+    <w:uiPriority w:val="99"/>
+    <w:semiHidden/>
+    <w:rsid w:val="00D624C7"/>
+    <w:rPr>
+      <w:rFonts w:asciiTheme="majorHAnsi" w:eastAsiaTheme="majorEastAsia" w:hAnsiTheme="majorHAnsi" w:cstheme="majorBidi"/>
+      <w:sz w:val="18"/>
+      <w:szCs w:val="18"/>
+    </w:rPr>
+  </w:style>
+  <w:style w:type="character" w:styleId="af1">
+    <w:name w:val="Hyperlink"/>
+    <w:basedOn w:val="a0"/>
+    <w:uiPriority w:val="99"/>
+    <w:unhideWhenUsed/>
+    <w:rsid w:val="00633B65"/>
+    <w:rPr>
+      <w:color w:val="0563C1" w:themeColor="hyperlink"/>
+      <w:u w:val="single"/>
+    </w:rPr>
+  </w:style>
+  <w:style w:type="paragraph" w:styleId="af2">
+    <w:name w:val="Note Heading"/>
+    <w:basedOn w:val="a"/>
+    <w:next w:val="a"/>
+    <w:link w:val="af3"/>
+    <w:uiPriority w:val="99"/>
+    <w:unhideWhenUsed/>
+    <w:rsid w:val="008B1DE0"/>
+    <w:pPr>
+      <w:jc w:val="center"/>
+    </w:pPr>
+  </w:style>
+  <w:style w:type="character" w:customStyle="1" w:styleId="af3">
+    <w:name w:val="記 (文字)"/>
+    <w:basedOn w:val="a0"/>
+    <w:link w:val="af2"/>
+    <w:uiPriority w:val="99"/>
+    <w:rsid w:val="008B1DE0"/>
+  </w:style>
+  <w:style w:type="paragraph" w:styleId="af4">
+    <w:name w:val="Closing"/>
+    <w:basedOn w:val="a"/>
+    <w:link w:val="af5"/>
+    <w:uiPriority w:val="99"/>
+    <w:unhideWhenUsed/>
+    <w:rsid w:val="008B1DE0"/>
+    <w:pPr>
+      <w:jc w:val="right"/>
+    </w:pPr>
+  </w:style>
+  <w:style w:type="character" w:customStyle="1" w:styleId="af5">
+    <w:name w:val="結語 (文字)"/>
+    <w:basedOn w:val="a0"/>
+    <w:link w:val="af4"/>
+    <w:uiPriority w:val="99"/>
+    <w:rsid w:val="008B1DE0"/>
+  </w:style>
+  <w:style w:type="paragraph" w:styleId="af6">
+    <w:name w:val="List Paragraph"/>
+    <w:basedOn w:val="a"/>
+    <w:uiPriority w:val="34"/>
+    <w:qFormat/>
+    <w:rsid w:val="005E4BD3"/>
+    <w:pPr>
+      <w:ind w:leftChars="400" w:left="840"/>
+    </w:pPr>
+  </w:style>
+</w:styles>
+</file>
+
+<file path=word/stylesWithEffects.xml><?xml version="1.0" encoding="utf-8"?>
+<w:styles xmlns:wpc="http://schemas.microsoft.com/office/word/2010/wordprocessingCanvas" xmlns:mo="http://schemas.microsoft.com/office/mac/office/2008/main" xmlns:mc="http://schemas.openxmlformats.org/markup-compatibility/2006" xmlns:mv="urn:schemas-microsoft-com:mac:vml" xmlns:o="urn:schemas-microsoft-com:office:office" xmlns:r="http://schemas.openxmlformats.org/officeDocument/2006/relationships" xmlns:m="http://schemas.openxmlformats.org/officeDocument/2006/math" xmlns:v="urn:schemas-microsoft-com:vml" xmlns:wp14="http://schemas.microsoft.com/office/word/2010/wordprocessingDrawing" xmlns:wp="http://schemas.openxmlformats.org/drawingml/2006/wordprocessingDrawing" xmlns:w10="urn:schemas-microsoft-com:office:word" xmlns:w="http://schemas.openxmlformats.org/wordprocessingml/2006/main" xmlns:w14="http://schemas.microsoft.com/office/word/2010/wordml" xmlns:wpg="http://schemas.microsoft.com/office/word/2010/wordprocessingGroup" xmlns:wpi="http://schemas.microsoft.com/office/word/2010/wordprocessingInk" xmlns:wne="http://schemas.microsoft.com/office/word/2006/wordml" xmlns:wps="http://schemas.microsoft.com/office/word/2010/wordprocessingShape" mc:Ignorable="w14 wp14">
+  <w:docDefaults>
+    <w:rPrDefault>
+      <w:rPr>
+        <w:rFonts w:asciiTheme="minorHAnsi" w:eastAsiaTheme="minorEastAsia" w:hAnsiTheme="minorHAnsi" w:cstheme="minorBidi"/>
+        <w:kern w:val="2"/>
+        <w:sz w:val="21"/>
+        <w:szCs w:val="22"/>
+        <w:lang w:val="en-US" w:eastAsia="ja-JP" w:bidi="ar-SA"/>
+      </w:rPr>
+    </w:rPrDefault>
+    <w:pPrDefault/>
+  </w:docDefaults>
+  <w:latentStyles w:defLockedState="0" w:defUIPriority="99" w:defSemiHidden="1" w:defUnhideWhenUsed="1" w:defQFormat="0" w:count="276">
+    <w:lsdException w:name="Normal" w:semiHidden="0" w:uiPriority="0" w:unhideWhenUsed="0" w:qFormat="1"/>
+    <w:lsdException w:name="heading 1" w:semiHidden="0" w:uiPriority="9" w:unhideWhenUsed="0" w:qFormat="1"/>
+    <w:lsdException w:name="heading 2" w:uiPriority="9" w:qFormat="1"/>
+    <w:lsdException w:name="heading 3" w:uiPriority="9" w:qFormat="1"/>
+    <w:lsdException w:name="heading 4" w:uiPriority="9" w:qFormat="1"/>
+    <w:lsdException w:name="heading 5" w:uiPriority="9" w:qFormat="1"/>
+    <w:lsdException w:name="heading 6" w:uiPriority="9" w:qFormat="1"/>
+    <w:lsdException w:name="heading 7" w:uiPriority="9" w:qFormat="1"/>
+    <w:lsdException w:name="heading 8" w:uiPriority="9" w:qFormat="1"/>
+    <w:lsdException w:name="heading 9" w:uiPriority="9" w:qFormat="1"/>
+    <w:lsdException w:name="toc 1" w:uiPriority="39"/>
+    <w:lsdException w:name="toc 2" w:uiPriority="39"/>
+    <w:lsdException w:name="toc 3" w:uiPriority="39"/>
+    <w:lsdException w:name="toc 4" w:uiPriority="39"/>
+    <w:lsdException w:name="toc 5" w:uiPriority="39"/>
+    <w:lsdException w:name="toc 6" w:uiPriority="39"/>
+    <w:lsdException w:name="toc 7" w:uiPriority="39"/>
+    <w:lsdException w:name="toc 8" w:uiPriority="39"/>
+    <w:lsdException w:name="toc 9" w:uiPriority="39"/>
+    <w:lsdException w:name="caption" w:uiPriority="35" w:qFormat="1"/>
+    <w:lsdException w:name="Title" w:semiHidden="0" w:uiPriority="10" w:unhideWhenUsed="0" w:qFormat="1"/>
+    <w:lsdException w:name="Default Paragraph Font" w:uiPriority="1"/>
+    <w:lsdException w:name="Subtitle" w:semiHidden="0" w:uiPriority="11" w:unhideWhenUsed="0" w:qFormat="1"/>
+    <w:lsdException w:name="Strong" w:semiHidden="0" w:uiPriority="22" w:unhideWhenUsed="0" w:qFormat="1"/>
+    <w:lsdException w:name="Emphasis" w:semiHidden="0" w:uiPriority="20" w:unhideWhenUsed="0" w:qFormat="1"/>
+    <w:lsdException w:name="Table Grid" w:semiHidden="0" w:uiPriority="39" w:unhideWhenUsed="0"/>
+    <w:lsdException w:name="Note Level 1" w:semiHidden="0" w:unhideWhenUsed="0"/>
+    <w:lsdException w:name="Note Level 2" w:semiHidden="0" w:unhideWhenUsed="0"/>
+    <w:lsdException w:name="Note Level 3" w:semiHidden="0" w:unhideWhenUsed="0"/>
+    <w:lsdException w:name="Note Level 4" w:semiHidden="0" w:unhideWhenUsed="0"/>
+    <w:lsdException w:name="Note Level 5" w:semiHidden="0" w:unhideWhenUsed="0"/>
+    <w:lsdException w:name="Note Level 6" w:semiHidden="0" w:unhideWhenUsed="0"/>
+    <w:lsdException w:name="Note Level 7" w:semiHidden="0" w:unhideWhenUsed="0"/>
+    <w:lsdException w:name="Note Level 8" w:semiHidden="0" w:unhideWhenUsed="0"/>
+    <w:lsdException w:name="Note Level 9" w:semiHidden="0" w:unhideWhenUsed="0"/>
+    <w:lsdException w:name="Placeholder Text" w:unhideWhenUsed="0"/>
+    <w:lsdException w:name="No Spacing" w:semiHidden="0" w:uiPriority="1" w:unhideWhenUsed="0" w:qFormat="1"/>
+    <w:lsdException w:name="Light Shading" w:semiHidden="0" w:uiPriority="60" w:unhideWhenUsed="0"/>
+    <w:lsdException w:name="Light List" w:semiHidden="0" w:uiPriority="61" w:unhideWhenUsed="0"/>
+    <w:lsdException w:name="Light Grid" w:semiHidden="0" w:uiPriority="62" w:unhideWhenUsed="0"/>
+    <w:lsdException w:name="Medium Shading 1" w:semiHidden="0" w:uiPriority="63" w:unhideWhenUsed="0"/>
+    <w:lsdException w:name="Medium Shading 2" w:semiHidden="0" w:uiPriority="64" w:unhideWhenUsed="0"/>
+    <w:lsdException w:name="Medium List 1" w:semiHidden="0" w:uiPriority="65" w:unhideWhenUsed="0"/>
+    <w:lsdException w:name="Medium List 2" w:semiHidden="0" w:uiPriority="66" w:unhideWhenUsed="0"/>
+    <w:lsdException w:name="Medium Grid 1" w:semiHidden="0" w:uiPriority="67" w:unhideWhenUsed="0"/>
+    <w:lsdException w:name="Medium Grid 2" w:semiHidden="0" w:uiPriority="68" w:unhideWhenUsed="0"/>
+    <w:lsdException w:name="Medium Grid 3" w:semiHidden="0" w:uiPriority="69" w:unhideWhenUsed="0"/>
+    <w:lsdException w:name="Dark List" w:semiHidden="0" w:uiPriority="70" w:unhideWhenUsed="0"/>
+    <w:lsdException w:name="Colorful Shading" w:semiHidden="0" w:uiPriority="71" w:unhideWhenUsed="0"/>
+    <w:lsdException w:name="Colorful List" w:semiHidden="0" w:uiPriority="72" w:unhideWhenUsed="0"/>
+    <w:lsdException w:name="Colorful Grid" w:semiHidden="0" w:uiPriority="73" w:unhideWhenUsed="0"/>
+    <w:lsdException w:name="Light Shading Accent 1" w:semiHidden="0" w:uiPriority="60" w:unhideWhenUsed="0"/>
+    <w:lsdException w:name="Light List Accent 1" w:semiHidden="0" w:uiPriority="61" w:unhideWhenUsed="0"/>
+    <w:lsdException w:name="Light Grid Accent 1" w:semiHidden="0" w:uiPriority="62" w:unhideWhenUsed="0"/>
+    <w:lsdException w:name="Medium Shading 1 Accent 1" w:semiHidden="0" w:uiPriority="63" w:unhideWhenUsed="0"/>
+    <w:lsdException w:name="Medium Shading 2 Accent 1" w:semiHidden="0" w:uiPriority="64" w:unhideWhenUsed="0"/>
+    <w:lsdException w:name="Medium List 1 Accent 1" w:semiHidden="0" w:uiPriority="65" w:unhideWhenUsed="0"/>
+    <w:lsdException w:name="Revision" w:unhideWhenUsed="0"/>
+    <w:lsdException w:name="List Paragraph" w:semiHidden="0" w:uiPriority="34" w:unhideWhenUsed="0" w:qFormat="1"/>
+    <w:lsdException w:name="Quote" w:semiHidden="0" w:uiPriority="29" w:unhideWhenUsed="0" w:qFormat="1"/>
+    <w:lsdException w:name="Intense Quote" w:semiHidden="0" w:uiPriority="30" w:unhideWhenUsed="0" w:qFormat="1"/>
+    <w:lsdException w:name="Medium List 2 Accent 1" w:semiHidden="0" w:uiPriority="66" w:unhideWhenUsed="0"/>
+    <w:lsdException w:name="Medium Grid 1 Accent 1" w:semiHidden="0" w:uiPriority="67" w:unhideWhenUsed="0"/>
+    <w:lsdException w:name="Medium Grid 2 Accent 1" w:semiHidden="0" w:uiPriority="68" w:unhideWhenUsed="0"/>
+    <w:lsdException w:name="Medium Grid 3 Accent 1" w:semiHidden="0" w:uiPriority="69" w:unhideWhenUsed="0"/>
+    <w:lsdException w:name="Dark List Accent 1" w:semiHidden="0" w:uiPriority="70" w:unhideWhenUsed="0"/>
+    <w:lsdException w:name="Colorful Shading Accent 1" w:semiHidden="0" w:uiPriority="71" w:unhideWhenUsed="0"/>
+    <w:lsdException w:name="Colorful List Accent 1" w:semiHidden="0" w:uiPriority="72" w:unhideWhenUsed="0"/>
+    <w:lsdException w:name="Colorful Grid Accent 1" w:semiHidden="0" w:uiPriority="73" w:unhideWhenUsed="0"/>
+    <w:lsdException w:name="Light Shading Accent 2" w:semiHidden="0" w:uiPriority="60" w:unhideWhenUsed="0"/>
+    <w:lsdException w:name="Light List Accent 2" w:semiHidden="0" w:uiPriority="61" w:unhideWhenUsed="0"/>
+    <w:lsdException w:name="Light Grid Accent 2" w:semiHidden="0" w:uiPriority="62" w:unhideWhenUsed="0"/>
+    <w:lsdException w:name="Medium Shading 1 Accent 2" w:semiHidden="0" w:uiPriority="63" w:unhideWhenUsed="0"/>
+    <w:lsdException w:name="Medium Shading 2 Accent 2" w:semiHidden="0" w:uiPriority="64" w:unhideWhenUsed="0"/>
+    <w:lsdException w:name="Medium List 1 Accent 2" w:semiHidden="0" w:uiPriority="65" w:unhideWhenUsed="0"/>
+    <w:lsdException w:name="Medium List 2 Accent 2" w:semiHidden="0" w:uiPriority="66" w:unhideWhenUsed="0"/>
+    <w:lsdException w:name="Medium Grid 1 Accent 2" w:semiHidden="0" w:uiPriority="67" w:unhideWhenUsed="0"/>
+    <w:lsdException w:name="Medium Grid 2 Accent 2" w:semiHidden="0" w:uiPriority="68" w:unhideWhenUsed="0"/>
+    <w:lsdException w:name="Medium Grid 3 Accent 2" w:semiHidden="0" w:uiPriority="69" w:unhideWhenUsed="0"/>
+    <w:lsdException w:name="Dark List Accent 2" w:semiHidden="0" w:uiPriority="70" w:unhideWhenUsed="0"/>
+    <w:lsdException w:name="Colorful Shading Accent 2" w:semiHidden="0" w:uiPriority="71" w:unhideWhenUsed="0"/>
+    <w:lsdException w:name="Colorful List Accent 2" w:semiHidden="0" w:uiPriority="72" w:unhideWhenUsed="0"/>
+    <w:lsdException w:name="Colorful Grid Accent 2" w:semiHidden="0" w:uiPriority="73" w:unhideWhenUsed="0"/>
+    <w:lsdException w:name="Light Shading Accent 3" w:semiHidden="0" w:uiPriority="60" w:unhideWhenUsed="0"/>
+    <w:lsdException w:name="Light List Accent 3" w:semiHidden="0" w:uiPriority="61" w:unhideWhenUsed="0"/>
+    <w:lsdException w:name="Light Grid Accent 3" w:semiHidden="0" w:uiPriority="62" w:unhideWhenUsed="0"/>
+    <w:lsdException w:name="Medium Shading 1 Accent 3" w:semiHidden="0" w:uiPriority="63" w:unhideWhenUsed="0"/>
+    <w:lsdException w:name="Medium Shading 2 Accent 3" w:semiHidden="0" w:uiPriority="64" w:unhideWhenUsed="0"/>
+    <w:lsdException w:name="Medium List 1 Accent 3" w:semiHidden="0" w:uiPriority="65" w:unhideWhenUsed="0"/>
+    <w:lsdException w:name="Medium List 2 Accent 3" w:semiHidden="0" w:uiPriority="66" w:unhideWhenUsed="0"/>
+    <w:lsdException w:name="Medium Grid 1 Accent 3" w:semiHidden="0" w:uiPriority="67" w:unhideWhenUsed="0"/>
+    <w:lsdException w:name="Medium Grid 2 Accent 3" w:semiHidden="0" w:uiPriority="68" w:unhideWhenUsed="0"/>
+    <w:lsdException w:name="Medium Grid 3 Accent 3" w:semiHidden="0" w:uiPriority="69" w:unhideWhenUsed="0"/>
+    <w:lsdException w:name="Dark List Accent 3" w:semiHidden="0" w:uiPriority="70" w:unhideWhenUsed="0"/>
+    <w:lsdException w:name="Colorful Shading Accent 3" w:semiHidden="0" w:uiPriority="71" w:unhideWhenUsed="0"/>
+    <w:lsdException w:name="Colorful List Accent 3" w:semiHidden="0" w:uiPriority="72" w:unhideWhenUsed="0"/>
+    <w:lsdException w:name="Colorful Grid Accent 3" w:semiHidden="0" w:uiPriority="73" w:unhideWhenUsed="0"/>
+    <w:lsdException w:name="Light Shading Accent 4" w:semiHidden="0" w:uiPriority="60" w:unhideWhenUsed="0"/>
+    <w:lsdException w:name="Light List Accent 4" w:semiHidden="0" w:uiPriority="61" w:unhideWhenUsed="0"/>
+    <w:lsdException w:name="Light Grid Accent 4" w:semiHidden="0" w:uiPriority="62" w:unhideWhenUsed="0"/>
+    <w:lsdException w:name="Medium Shading 1 Accent 4" w:semiHidden="0" w:uiPriority="63" w:unhideWhenUsed="0"/>
+    <w:lsdException w:name="Medium Shading 2 Accent 4" w:semiHidden="0" w:uiPriority="64" w:unhideWhenUsed="0"/>
+    <w:lsdException w:name="Medium List 1 Accent 4" w:semiHidden="0" w:uiPriority="65" w:unhideWhenUsed="0"/>
+    <w:lsdException w:name="Medium List 2 Accent 4" w:semiHidden="0" w:uiPriority="66" w:unhideWhenUsed="0"/>
+    <w:lsdException w:name="Medium Grid 1 Accent 4" w:semiHidden="0" w:uiPriority="67" w:unhideWhenUsed="0"/>
+    <w:lsdException w:name="Medium Grid 2 Accent 4" w:semiHidden="0" w:uiPriority="68" w:unhideWhenUsed="0"/>
+    <w:lsdException w:name="Medium Grid 3 Accent 4" w:semiHidden="0" w:uiPriority="69" w:unhideWhenUsed="0"/>
+    <w:lsdException w:name="Dark List Accent 4" w:semiHidden="0" w:uiPriority="70" w:unhideWhenUsed="0"/>
+    <w:lsdException w:name="Colorful Shading Accent 4" w:semiHidden="0" w:uiPriority="71" w:unhideWhenUsed="0"/>
+    <w:lsdException w:name="Colorful List Accent 4" w:semiHidden="0" w:uiPriority="72" w:unhideWhenUsed="0"/>
+    <w:lsdException w:name="Colorful Grid Accent 4" w:semiHidden="0" w:uiPriority="73" w:unhideWhenUsed="0"/>
+    <w:lsdException w:name="Light Shading Accent 5" w:semiHidden="0" w:uiPriority="60" w:unhideWhenUsed="0"/>
+    <w:lsdException w:name="Light List Accent 5" w:semiHidden="0" w:uiPriority="61" w:unhideWhenUsed="0"/>
+    <w:lsdException w:name="Light Grid Accent 5" w:semiHidden="0" w:uiPriority="62" w:unhideWhenUsed="0"/>
+    <w:lsdException w:name="Medium Shading 1 Accent 5" w:semiHidden="0" w:uiPriority="63" w:unhideWhenUsed="0"/>
+    <w:lsdException w:name="Medium Shading 2 Accent 5" w:semiHidden="0" w:uiPriority="64" w:unhideWhenUsed="0"/>
+    <w:lsdException w:name="Medium List 1 Accent 5" w:semiHidden="0" w:uiPriority="65" w:unhideWhenUsed="0"/>
+    <w:lsdException w:name="Medium List 2 Accent 5" w:semiHidden="0" w:uiPriority="66" w:unhideWhenUsed="0"/>
+    <w:lsdException w:name="Medium Grid 1 Accent 5" w:semiHidden="0" w:uiPriority="67" w:unhideWhenUsed="0"/>
+    <w:lsdException w:name="Medium Grid 2 Accent 5" w:semiHidden="0" w:uiPriority="68" w:unhideWhenUsed="0"/>
+    <w:lsdException w:name="Medium Grid 3 Accent 5" w:semiHidden="0" w:uiPriority="69" w:unhideWhenUsed="0"/>
+    <w:lsdException w:name="Dark List Accent 5" w:semiHidden="0" w:uiPriority="70" w:unhideWhenUsed="0"/>
+    <w:lsdException w:name="Colorful Shading Accent 5" w:semiHidden="0" w:uiPriority="71" w:unhideWhenUsed="0"/>
+    <w:lsdException w:name="Colorful List Accent 5" w:semiHidden="0" w:uiPriority="72" w:unhideWhenUsed="0"/>
+    <w:lsdException w:name="Colorful Grid Accent 5" w:semiHidden="0" w:uiPriority="73" w:unhideWhenUsed="0"/>
+    <w:lsdException w:name="Light Shading Accent 6" w:semiHidden="0" w:uiPriority="60" w:unhideWhenUsed="0"/>
+    <w:lsdException w:name="Light List Accent 6" w:semiHidden="0" w:uiPriority="61" w:unhideWhenUsed="0"/>
+    <w:lsdException w:name="Light Grid Accent 6" w:semiHidden="0" w:uiPriority="62" w:unhideWhenUsed="0"/>
+    <w:lsdException w:name="Medium Shading 1 Accent 6" w:semiHidden="0" w:uiPriority="63" w:unhideWhenUsed="0"/>
+    <w:lsdException w:name="Medium Shading 2 Accent 6" w:semiHidden="0" w:uiPriority="64" w:unhideWhenUsed="0"/>
+    <w:lsdException w:name="Medium List 1 Accent 6" w:semiHidden="0" w:uiPriority="65" w:unhideWhenUsed="0"/>
+    <w:lsdException w:name="Medium List 2 Accent 6" w:semiHidden="0" w:uiPriority="66" w:unhideWhenUsed="0"/>
+    <w:lsdException w:name="Medium Grid 1 Accent 6" w:semiHidden="0" w:uiPriority="67" w:unhideWhenUsed="0"/>
+    <w:lsdException w:name="Medium Grid 2 Accent 6" w:semiHidden="0" w:uiPriority="68" w:unhideWhenUsed="0"/>
+    <w:lsdException w:name="Medium Grid 3 Accent 6" w:semiHidden="0" w:uiPriority="69" w:unhideWhenUsed="0"/>
+    <w:lsdException w:name="Dark List Accent 6" w:semiHidden="0" w:uiPriority="70" w:unhideWhenUsed="0"/>
+    <w:lsdException w:name="Colorful Shading Accent 6" w:semiHidden="0" w:uiPriority="71" w:unhideWhenUsed="0"/>
+    <w:lsdException w:name="Colorful List Accent 6" w:semiHidden="0" w:uiPriority="72" w:unhideWhenUsed="0"/>
+    <w:lsdException w:name="Colorful Grid Accent 6" w:semiHidden="0" w:uiPriority="73" w:unhideWhenUsed="0"/>
+    <w:lsdException w:name="Subtle Emphasis" w:semiHidden="0" w:uiPriority="19" w:unhideWhenUsed="0" w:qFormat="1"/>
+    <w:lsdException w:name="Intense Emphasis" w:semiHidden="0" w:uiPriority="21" w:unhideWhenUsed="0" w:qFormat="1"/>
+    <w:lsdException w:name="Subtle Reference" w:semiHidden="0" w:uiPriority="31" w:unhideWhenUsed="0" w:qFormat="1"/>
+    <w:lsdException w:name="Intense Reference" w:semiHidden="0" w:uiPriority="32" w:unhideWhenUsed="0" w:qFormat="1"/>
+    <w:lsdException w:name="Book Title" w:semiHidden="0" w:uiPriority="33" w:unhideWhenUsed="0" w:qFormat="1"/>
+    <w:lsdException w:name="Bibliography" w:uiPriority="37"/>
+    <w:lsdException w:name="TOC Heading" w:uiPriority="39" w:qFormat="1"/>
+  </w:latentStyles>
+  <w:style w:type="paragraph" w:default="1" w:styleId="a">
+    <w:name w:val="Normal"/>
+    <w:qFormat/>
+    <w:pPr>
+      <w:widowControl w:val="0"/>
+      <w:jc w:val="both"/>
+    </w:pPr>
+  </w:style>
+  <w:style w:type="paragraph" w:styleId="1">
+    <w:name w:val="heading 1"/>
+    <w:basedOn w:val="a"/>
+    <w:next w:val="a"/>
+    <w:link w:val="10"/>
+    <w:autoRedefine/>
+    <w:uiPriority w:val="9"/>
+    <w:qFormat/>
+    <w:rsid w:val="00505091"/>
+    <w:pPr>
+      <w:keepNext/>
+      <w:spacing w:afterLines="50" w:after="180"/>
+      <w:outlineLvl w:val="0"/>
+    </w:pPr>
+    <w:rPr>
+      <w:rFonts w:asciiTheme="majorHAnsi" w:eastAsiaTheme="majorEastAsia" w:hAnsiTheme="majorHAnsi" w:cstheme="majorBidi"/>
+      <w:b/>
+      <w:sz w:val="32"/>
+      <w:szCs w:val="24"/>
+      <w:u w:val="single"/>
+    </w:rPr>
+  </w:style>
+  <w:style w:type="paragraph" w:styleId="2">
+    <w:name w:val="heading 2"/>
+    <w:basedOn w:val="a"/>
+    <w:next w:val="a"/>
+    <w:link w:val="20"/>
+    <w:uiPriority w:val="9"/>
+    <w:unhideWhenUsed/>
+    <w:qFormat/>
+    <w:rsid w:val="00505091"/>
+    <w:pPr>
+      <w:keepNext/>
+      <w:spacing w:afterLines="50" w:after="180"/>
+      <w:outlineLvl w:val="1"/>
+    </w:pPr>
+    <w:rPr>
+      <w:rFonts w:asciiTheme="majorHAnsi" w:eastAsiaTheme="majorEastAsia" w:hAnsiTheme="majorHAnsi" w:cstheme="majorBidi"/>
+      <w:b/>
+      <w:sz w:val="28"/>
+    </w:rPr>
+  </w:style>
+  <w:style w:type="character" w:default="1" w:styleId="a0">
+    <w:name w:val="Default Paragraph Font"/>
+    <w:uiPriority w:val="1"/>
     <w:unhideWhenUsed/>
   </w:style>
   <w:style w:type="table" w:default="1" w:styleId="a1">
@@ -2774,7 +3309,7 @@
     </a:clrScheme>
     <a:fontScheme name="Office">
       <a:majorFont>
-        <a:latin typeface="Arial" panose="020F0302020204030204"/>
+        <a:latin typeface="Arial"/>
         <a:ea typeface=""/>
         <a:cs typeface=""/>
         <a:font script="Jpan" typeface="ＭＳ ゴシック"/>
@@ -2809,7 +3344,7 @@
         <a:font script="Geor" typeface="Sylfaen"/>
       </a:majorFont>
       <a:minorFont>
-        <a:latin typeface="Century" panose="020F0502020204030204"/>
+        <a:latin typeface="Century"/>
         <a:ea typeface=""/>
         <a:cs typeface=""/>
         <a:font script="Jpan" typeface="ＭＳ 明朝"/>
@@ -2986,7 +3521,7 @@
   <a:extraClrSchemeLst/>
   <a:extLst>
     <a:ext uri="{05A4C25C-085E-4340-85A3-A5531E510DB2}">
-      <thm15:themeFamily xmlns:thm15="http://schemas.microsoft.com/office/thememl/2012/main" name="Office Theme" id="{62F939B6-93AF-4DB8-9C6B-D6C7DFDC589F}" vid="{4A3C46E8-61CC-4603-A589-7422A47A8E4A}"/>
+      <thm15:themeFamily xmlns:thm15="http://schemas.microsoft.com/office/thememl/2012/main" xmlns="" name="Office Theme" id="{62F939B6-93AF-4DB8-9C6B-D6C7DFDC589F}" vid="{4A3C46E8-61CC-4603-A589-7422A47A8E4A}"/>
     </a:ext>
   </a:extLst>
 </a:theme>
@@ -2997,7 +3532,7 @@
 </file>
 
 <file path=customXml/itemProps1.xml><?xml version="1.0" encoding="utf-8"?>
-<ds:datastoreItem xmlns:ds="http://schemas.openxmlformats.org/officeDocument/2006/customXml" ds:itemID="{79DC83BE-9771-476B-BD5D-07F1E7010A33}">
+<ds:datastoreItem xmlns:ds="http://schemas.openxmlformats.org/officeDocument/2006/customXml" ds:itemID="{E46A4A2E-C27C-FD41-8191-98537E5E4722}">
   <ds:schemaRefs>
     <ds:schemaRef ds:uri="http://schemas.openxmlformats.org/officeDocument/2006/bibliography"/>
   </ds:schemaRefs>

</xml_diff>